<commit_message>
finished the report and cleaned the repository
</commit_message>
<xml_diff>
--- a/Project Report.docx
+++ b/Project Report.docx
@@ -1,6 +1,6 @@
 
 <file path=word/document.xml><?xml version="1.0" encoding="utf-8"?>
-<w:document xmlns:wpc="http://schemas.microsoft.com/office/word/2010/wordprocessingCanvas" xmlns:cx="http://schemas.microsoft.com/office/drawing/2014/chartex" xmlns:cx1="http://schemas.microsoft.com/office/drawing/2015/9/8/chartex" xmlns:cx2="http://schemas.microsoft.com/office/drawing/2015/10/21/chartex" xmlns:cx3="http://schemas.microsoft.com/office/drawing/2016/5/9/chartex" xmlns:cx4="http://schemas.microsoft.com/office/drawing/2016/5/10/chartex" xmlns:cx5="http://schemas.microsoft.com/office/drawing/2016/5/11/chartex" xmlns:cx6="http://schemas.microsoft.com/office/drawing/2016/5/12/chartex" xmlns:cx7="http://schemas.microsoft.com/office/drawing/2016/5/13/chartex" xmlns:cx8="http://schemas.microsoft.com/office/drawing/2016/5/14/chartex" xmlns:mc="http://schemas.openxmlformats.org/markup-compatibility/2006" xmlns:aink="http://schemas.microsoft.com/office/drawing/2016/ink" xmlns:am3d="http://schemas.microsoft.com/office/drawing/2017/model3d" xmlns:o="urn:schemas-microsoft-com:office:office" xmlns:r="http://schemas.openxmlformats.org/officeDocument/2006/relationships" xmlns:m="http://schemas.openxmlformats.org/officeDocument/2006/math" xmlns:v="urn:schemas-microsoft-com:vml" xmlns:wp14="http://schemas.microsoft.com/office/word/2010/wordprocessingDrawing" xmlns:wp="http://schemas.openxmlformats.org/drawingml/2006/wordprocessingDrawing" xmlns:w10="urn:schemas-microsoft-com:office:word" xmlns:w="http://schemas.openxmlformats.org/wordprocessingml/2006/main" xmlns:w14="http://schemas.microsoft.com/office/word/2010/wordml" xmlns:w15="http://schemas.microsoft.com/office/word/2012/wordml" xmlns:w16cid="http://schemas.microsoft.com/office/word/2016/wordml/cid" xmlns:w16se="http://schemas.microsoft.com/office/word/2015/wordml/symex" xmlns:wpg="http://schemas.microsoft.com/office/word/2010/wordprocessingGroup" xmlns:wpi="http://schemas.microsoft.com/office/word/2010/wordprocessingInk" xmlns:wne="http://schemas.microsoft.com/office/word/2006/wordml" xmlns:wps="http://schemas.microsoft.com/office/word/2010/wordprocessingShape" mc:Ignorable="w14 w15 w16se w16cid wp14">
+<w:document xmlns:wpc="http://schemas.microsoft.com/office/word/2010/wordprocessingCanvas" xmlns:mc="http://schemas.openxmlformats.org/markup-compatibility/2006" xmlns:o="urn:schemas-microsoft-com:office:office" xmlns:r="http://schemas.openxmlformats.org/officeDocument/2006/relationships" xmlns:m="http://schemas.openxmlformats.org/officeDocument/2006/math" xmlns:v="urn:schemas-microsoft-com:vml" xmlns:wp14="http://schemas.microsoft.com/office/word/2010/wordprocessingDrawing" xmlns:wp="http://schemas.openxmlformats.org/drawingml/2006/wordprocessingDrawing" xmlns:w10="urn:schemas-microsoft-com:office:word" xmlns:w="http://schemas.openxmlformats.org/wordprocessingml/2006/main" xmlns:w14="http://schemas.microsoft.com/office/word/2010/wordml" xmlns:w15="http://schemas.microsoft.com/office/word/2012/wordml" xmlns:wpg="http://schemas.microsoft.com/office/word/2010/wordprocessingGroup" xmlns:wpi="http://schemas.microsoft.com/office/word/2010/wordprocessingInk" xmlns:wne="http://schemas.microsoft.com/office/word/2006/wordml" xmlns:wps="http://schemas.microsoft.com/office/word/2010/wordprocessingShape" mc:Ignorable="w14 w15 wp14">
   <w:body>
     <w:p>
       <w:pPr>
@@ -103,7 +103,7 @@
           <w:shd w:val="clear" w:color="auto" w:fill="FFFFFF"/>
         </w:rPr>
       </w:pPr>
-      <w:hyperlink r:id="rId5" w:history="1">
+      <w:hyperlink r:id="rId6" w:history="1">
         <w:r>
           <w:rPr>
             <w:rStyle w:val="Hyperlink"/>
@@ -118,6 +118,175 @@
     </w:p>
     <w:p>
       <w:pPr>
+        <w:pStyle w:val="NormalWeb"/>
+        <w:spacing w:before="0" w:beforeAutospacing="0" w:after="0" w:afterAutospacing="0"/>
+      </w:pPr>
+      <w:r>
+        <w:rPr>
+          <w:rFonts w:cstheme="minorHAnsi"/>
+          <w:b/>
+          <w:bCs/>
+          <w:color w:val="333333"/>
+          <w:shd w:val="clear" w:color="auto" w:fill="FFFFFF"/>
+        </w:rPr>
+        <w:t>Problem being Solved</w:t>
+      </w:r>
+      <w:r>
+        <w:rPr>
+          <w:rFonts w:cstheme="minorHAnsi"/>
+          <w:b/>
+          <w:bCs/>
+          <w:color w:val="333333"/>
+          <w:shd w:val="clear" w:color="auto" w:fill="FFFFFF"/>
+        </w:rPr>
+        <w:br/>
+      </w:r>
+      <w:r>
+        <w:t>Applying either Sobel filter or a contrast stretching filter on a given video, implemented in different fashions</w:t>
+      </w:r>
+      <w:r>
+        <w:t>.</w:t>
+      </w:r>
+    </w:p>
+    <w:p>
+      <w:pPr>
+        <w:pStyle w:val="NormalWeb"/>
+        <w:spacing w:before="0" w:beforeAutospacing="0" w:after="0" w:afterAutospacing="0"/>
+      </w:pPr>
+      <w:r>
+        <w:br/>
+      </w:r>
+      <w:r>
+        <w:rPr>
+          <w:rFonts w:cstheme="minorHAnsi"/>
+          <w:b/>
+          <w:bCs/>
+          <w:color w:val="333333"/>
+          <w:shd w:val="clear" w:color="auto" w:fill="FFFFFF"/>
+        </w:rPr>
+        <w:t>Programming frameworks and tools used</w:t>
+      </w:r>
+      <w:r>
+        <w:t xml:space="preserve"> </w:t>
+      </w:r>
+      <w:r>
+        <w:br/>
+      </w:r>
+      <w:proofErr w:type="spellStart"/>
+      <w:r>
+        <w:t>FastFlow</w:t>
+      </w:r>
+      <w:proofErr w:type="spellEnd"/>
+      <w:r>
+        <w:t xml:space="preserve">, </w:t>
+      </w:r>
+      <w:proofErr w:type="spellStart"/>
+      <w:r>
+        <w:t>OpenCV</w:t>
+      </w:r>
+      <w:proofErr w:type="spellEnd"/>
+      <w:r>
+        <w:t xml:space="preserve"> library, </w:t>
+      </w:r>
+      <w:proofErr w:type="spellStart"/>
+      <w:r>
+        <w:t>CMake</w:t>
+      </w:r>
+      <w:proofErr w:type="spellEnd"/>
+    </w:p>
+    <w:p>
+      <w:pPr>
+        <w:pStyle w:val="NormalWeb"/>
+        <w:spacing w:before="0" w:beforeAutospacing="0" w:after="0" w:afterAutospacing="0"/>
+        <w:rPr>
+          <w:rFonts w:ascii="Segoe UI" w:hAnsi="Segoe UI" w:cs="Segoe UI"/>
+          <w:color w:val="212121"/>
+          <w:sz w:val="23"/>
+          <w:szCs w:val="23"/>
+        </w:rPr>
+      </w:pPr>
+      <w:r>
+        <w:br/>
+      </w:r>
+      <w:r>
+        <w:rPr>
+          <w:rFonts w:cstheme="minorHAnsi"/>
+          <w:b/>
+          <w:bCs/>
+          <w:color w:val="333333"/>
+          <w:shd w:val="clear" w:color="auto" w:fill="FFFFFF"/>
+        </w:rPr>
+        <w:t xml:space="preserve">Architecture used to run the experiments </w:t>
+      </w:r>
+      <w:r>
+        <w:rPr>
+          <w:rFonts w:cstheme="minorHAnsi"/>
+          <w:b/>
+          <w:bCs/>
+          <w:color w:val="333333"/>
+          <w:shd w:val="clear" w:color="auto" w:fill="FFFFFF"/>
+        </w:rPr>
+        <w:br/>
+      </w:r>
+      <w:r>
+        <w:rPr>
+          <w:rFonts w:ascii="Segoe UI" w:hAnsi="Segoe UI" w:cs="Segoe UI"/>
+          <w:color w:val="212121"/>
+          <w:sz w:val="23"/>
+          <w:szCs w:val="23"/>
+        </w:rPr>
+        <w:t xml:space="preserve">An </w:t>
+      </w:r>
+      <w:r>
+        <w:rPr>
+          <w:rFonts w:ascii="Segoe UI" w:hAnsi="Segoe UI" w:cs="Segoe UI"/>
+          <w:color w:val="212121"/>
+          <w:sz w:val="23"/>
+          <w:szCs w:val="23"/>
+        </w:rPr>
+        <w:t>AMD machine</w:t>
+      </w:r>
+      <w:r>
+        <w:rPr>
+          <w:rFonts w:ascii="Segoe UI" w:hAnsi="Segoe UI" w:cs="Segoe UI"/>
+          <w:color w:val="212121"/>
+          <w:sz w:val="23"/>
+          <w:szCs w:val="23"/>
+        </w:rPr>
+        <w:t xml:space="preserve"> that</w:t>
+      </w:r>
+      <w:r>
+        <w:rPr>
+          <w:rFonts w:ascii="Segoe UI" w:hAnsi="Segoe UI" w:cs="Segoe UI"/>
+          <w:color w:val="212121"/>
+          <w:sz w:val="23"/>
+          <w:szCs w:val="23"/>
+        </w:rPr>
+        <w:t xml:space="preserve"> has 24 real cores, no </w:t>
+      </w:r>
+      <w:proofErr w:type="spellStart"/>
+      <w:r>
+        <w:rPr>
+          <w:rFonts w:ascii="Segoe UI" w:hAnsi="Segoe UI" w:cs="Segoe UI"/>
+          <w:color w:val="212121"/>
+          <w:sz w:val="23"/>
+          <w:szCs w:val="23"/>
+        </w:rPr>
+        <w:t>hyperthreading</w:t>
+      </w:r>
+      <w:proofErr w:type="spellEnd"/>
+      <w:r>
+        <w:rPr>
+          <w:rFonts w:ascii="Segoe UI" w:hAnsi="Segoe UI" w:cs="Segoe UI"/>
+          <w:color w:val="212121"/>
+          <w:sz w:val="23"/>
+          <w:szCs w:val="23"/>
+        </w:rPr>
+        <w:t xml:space="preserve"> </w:t>
+      </w:r>
+    </w:p>
+    <w:p>
+      <w:pPr>
         <w:rPr>
           <w:rFonts w:cstheme="minorHAnsi"/>
           <w:b/>
@@ -146,19 +315,22 @@
           <w:szCs w:val="28"/>
           <w:shd w:val="clear" w:color="auto" w:fill="FFFFFF"/>
         </w:rPr>
-        <w:t>What has been implemented in the project</w:t>
-      </w:r>
-    </w:p>
-    <w:p>
-      <w:r>
-        <w:t>Applying either Sobel filter or</w:t>
-      </w:r>
-      <w:r>
-        <w:t xml:space="preserve"> a</w:t>
-      </w:r>
-      <w:r>
-        <w:t xml:space="preserve"> contrast stretching filter on a given video, implemented in different fashions:</w:t>
-      </w:r>
+        <w:t xml:space="preserve">What has been implemented in the </w:t>
+      </w:r>
+      <w:proofErr w:type="gramStart"/>
+      <w:r>
+        <w:rPr>
+          <w:rFonts w:cstheme="minorHAnsi"/>
+          <w:b/>
+          <w:bCs/>
+          <w:color w:val="333333"/>
+          <w:sz w:val="28"/>
+          <w:szCs w:val="28"/>
+          <w:shd w:val="clear" w:color="auto" w:fill="FFFFFF"/>
+        </w:rPr>
+        <w:t>project</w:t>
+      </w:r>
+      <w:proofErr w:type="gramEnd"/>
     </w:p>
     <w:p>
       <w:pPr>
@@ -250,6 +422,27 @@
         </w:rPr>
         <w:t>.cpp]</w:t>
       </w:r>
+      <w:r>
+        <w:rPr>
+          <w:rFonts w:cstheme="minorHAnsi"/>
+          <w:color w:val="333333"/>
+          <w:sz w:val="21"/>
+          <w:szCs w:val="21"/>
+          <w:shd w:val="clear" w:color="auto" w:fill="FFFFFF"/>
+        </w:rPr>
+        <w:br/>
+        <w:t>Utilizing an Emitter that reads the frames from the input video one by one and sending them out to the farm workers for processing where each worker processes a whole frame at a time and sends the result to the collector which handles writing the resulting frames to disk</w:t>
+      </w:r>
+      <w:r>
+        <w:rPr>
+          <w:rFonts w:cstheme="minorHAnsi"/>
+          <w:color w:val="333333"/>
+          <w:sz w:val="21"/>
+          <w:szCs w:val="21"/>
+          <w:shd w:val="clear" w:color="auto" w:fill="FFFFFF"/>
+        </w:rPr>
+        <w:t>.</w:t>
+      </w:r>
     </w:p>
     <w:p>
       <w:pPr>
@@ -267,17 +460,7 @@
           <w:szCs w:val="21"/>
           <w:shd w:val="clear" w:color="auto" w:fill="FFFFFF"/>
         </w:rPr>
-        <w:t xml:space="preserve">A </w:t>
-      </w:r>
-      <w:r>
-        <w:rPr>
-          <w:rFonts w:cstheme="minorHAnsi"/>
-          <w:color w:val="333333"/>
-          <w:sz w:val="21"/>
-          <w:szCs w:val="21"/>
-          <w:shd w:val="clear" w:color="auto" w:fill="FFFFFF"/>
-        </w:rPr>
-        <w:t xml:space="preserve">pipeline using </w:t>
+        <w:t xml:space="preserve">A pipeline using </w:t>
       </w:r>
       <w:proofErr w:type="spellStart"/>
       <w:r>
@@ -299,47 +482,131 @@
           <w:szCs w:val="21"/>
           <w:shd w:val="clear" w:color="auto" w:fill="FFFFFF"/>
         </w:rPr>
+        <w:t xml:space="preserve"> Parallel For [parallel3.cpp</w:t>
+      </w:r>
+      <w:proofErr w:type="gramStart"/>
+      <w:r>
+        <w:rPr>
+          <w:rFonts w:cstheme="minorHAnsi"/>
+          <w:color w:val="333333"/>
+          <w:sz w:val="21"/>
+          <w:szCs w:val="21"/>
+          <w:shd w:val="clear" w:color="auto" w:fill="FFFFFF"/>
+        </w:rPr>
+        <w:t>]</w:t>
+      </w:r>
+      <w:proofErr w:type="gramEnd"/>
+      <w:r>
+        <w:rPr>
+          <w:rFonts w:cstheme="minorHAnsi"/>
+          <w:color w:val="333333"/>
+          <w:sz w:val="21"/>
+          <w:szCs w:val="21"/>
+          <w:shd w:val="clear" w:color="auto" w:fill="FFFFFF"/>
+        </w:rPr>
+        <w:br/>
+      </w:r>
+      <w:r>
+        <w:rPr>
+          <w:rFonts w:cstheme="minorHAnsi"/>
+          <w:color w:val="333333"/>
+          <w:sz w:val="21"/>
+          <w:szCs w:val="21"/>
+          <w:shd w:val="clear" w:color="auto" w:fill="FFFFFF"/>
+        </w:rPr>
+        <w:t>A naïve implementation u</w:t>
+      </w:r>
+      <w:r>
+        <w:rPr>
+          <w:rFonts w:cstheme="minorHAnsi"/>
+          <w:color w:val="333333"/>
+          <w:sz w:val="21"/>
+          <w:szCs w:val="21"/>
+          <w:shd w:val="clear" w:color="auto" w:fill="FFFFFF"/>
+        </w:rPr>
+        <w:t>tilizing a</w:t>
+      </w:r>
+      <w:r>
+        <w:rPr>
+          <w:rFonts w:cstheme="minorHAnsi"/>
+          <w:color w:val="333333"/>
+          <w:sz w:val="21"/>
+          <w:szCs w:val="21"/>
+          <w:shd w:val="clear" w:color="auto" w:fill="FFFFFF"/>
+        </w:rPr>
         <w:t xml:space="preserve"> </w:t>
       </w:r>
-      <w:r>
-        <w:rPr>
-          <w:rFonts w:cstheme="minorHAnsi"/>
-          <w:color w:val="333333"/>
-          <w:sz w:val="21"/>
-          <w:szCs w:val="21"/>
-          <w:shd w:val="clear" w:color="auto" w:fill="FFFFFF"/>
-        </w:rPr>
-        <w:t>Parallel For</w:t>
-      </w:r>
-      <w:r>
-        <w:rPr>
-          <w:rFonts w:cstheme="minorHAnsi"/>
-          <w:color w:val="333333"/>
-          <w:sz w:val="21"/>
-          <w:szCs w:val="21"/>
-          <w:shd w:val="clear" w:color="auto" w:fill="FFFFFF"/>
-        </w:rPr>
-        <w:t xml:space="preserve"> [parallel</w:t>
-      </w:r>
-      <w:r>
-        <w:rPr>
-          <w:rFonts w:cstheme="minorHAnsi"/>
-          <w:color w:val="333333"/>
-          <w:sz w:val="21"/>
-          <w:szCs w:val="21"/>
-          <w:shd w:val="clear" w:color="auto" w:fill="FFFFFF"/>
-        </w:rPr>
-        <w:t>3</w:t>
-      </w:r>
-      <w:r>
-        <w:rPr>
-          <w:rFonts w:cstheme="minorHAnsi"/>
-          <w:color w:val="333333"/>
-          <w:sz w:val="21"/>
-          <w:szCs w:val="21"/>
-          <w:shd w:val="clear" w:color="auto" w:fill="FFFFFF"/>
-        </w:rPr>
-        <w:t>.cpp]</w:t>
+      <w:proofErr w:type="spellStart"/>
+      <w:r>
+        <w:rPr>
+          <w:rFonts w:cstheme="minorHAnsi"/>
+          <w:color w:val="333333"/>
+          <w:sz w:val="21"/>
+          <w:szCs w:val="21"/>
+          <w:shd w:val="clear" w:color="auto" w:fill="FFFFFF"/>
+        </w:rPr>
+        <w:t>fastflow</w:t>
+      </w:r>
+      <w:proofErr w:type="spellEnd"/>
+      <w:r>
+        <w:rPr>
+          <w:rFonts w:cstheme="minorHAnsi"/>
+          <w:color w:val="333333"/>
+          <w:sz w:val="21"/>
+          <w:szCs w:val="21"/>
+          <w:shd w:val="clear" w:color="auto" w:fill="FFFFFF"/>
+        </w:rPr>
+        <w:t xml:space="preserve"> </w:t>
+      </w:r>
+      <w:r>
+        <w:rPr>
+          <w:rFonts w:cstheme="minorHAnsi"/>
+          <w:color w:val="333333"/>
+          <w:sz w:val="21"/>
+          <w:szCs w:val="21"/>
+          <w:shd w:val="clear" w:color="auto" w:fill="FFFFFF"/>
+        </w:rPr>
+        <w:t xml:space="preserve"> parallel</w:t>
+      </w:r>
+      <w:r>
+        <w:rPr>
+          <w:rFonts w:cstheme="minorHAnsi"/>
+          <w:color w:val="333333"/>
+          <w:sz w:val="21"/>
+          <w:szCs w:val="21"/>
+          <w:shd w:val="clear" w:color="auto" w:fill="FFFFFF"/>
+        </w:rPr>
+        <w:t xml:space="preserve"> for loop</w:t>
+      </w:r>
+      <w:r>
+        <w:rPr>
+          <w:rFonts w:cstheme="minorHAnsi"/>
+          <w:color w:val="333333"/>
+          <w:sz w:val="21"/>
+          <w:szCs w:val="21"/>
+          <w:shd w:val="clear" w:color="auto" w:fill="FFFFFF"/>
+        </w:rPr>
+        <w:t xml:space="preserve"> skeleton</w:t>
+      </w:r>
+      <w:r>
+        <w:rPr>
+          <w:rFonts w:cstheme="minorHAnsi"/>
+          <w:color w:val="333333"/>
+          <w:sz w:val="21"/>
+          <w:szCs w:val="21"/>
+          <w:shd w:val="clear" w:color="auto" w:fill="FFFFFF"/>
+        </w:rPr>
+        <w:t xml:space="preserve"> </w:t>
+      </w:r>
+      <w:r>
+        <w:rPr>
+          <w:rFonts w:cstheme="minorHAnsi"/>
+          <w:color w:val="333333"/>
+          <w:sz w:val="21"/>
+          <w:szCs w:val="21"/>
+          <w:shd w:val="clear" w:color="auto" w:fill="FFFFFF"/>
+        </w:rPr>
+        <w:t>over the frame’s rows assigning each row in a frame to a worker.</w:t>
       </w:r>
     </w:p>
     <w:p>
@@ -358,27 +625,30 @@
           <w:szCs w:val="21"/>
           <w:shd w:val="clear" w:color="auto" w:fill="FFFFFF"/>
         </w:rPr>
-        <w:t>S</w:t>
-      </w:r>
-      <w:r>
-        <w:rPr>
-          <w:rFonts w:cstheme="minorHAnsi"/>
-          <w:color w:val="333333"/>
-          <w:sz w:val="21"/>
-          <w:szCs w:val="21"/>
-          <w:shd w:val="clear" w:color="auto" w:fill="FFFFFF"/>
-        </w:rPr>
-        <w:t>ame filtering</w:t>
-      </w:r>
-      <w:r>
-        <w:rPr>
-          <w:rFonts w:cstheme="minorHAnsi"/>
-          <w:color w:val="333333"/>
-          <w:sz w:val="21"/>
-          <w:szCs w:val="21"/>
-          <w:shd w:val="clear" w:color="auto" w:fill="FFFFFF"/>
-        </w:rPr>
-        <w:t xml:space="preserve"> implemented in a sequential manner [sequential.cpp]</w:t>
+        <w:t>Same filtering implemented in a sequential manner [sequential.cpp</w:t>
+      </w:r>
+      <w:proofErr w:type="gramStart"/>
+      <w:r>
+        <w:rPr>
+          <w:rFonts w:cstheme="minorHAnsi"/>
+          <w:color w:val="333333"/>
+          <w:sz w:val="21"/>
+          <w:szCs w:val="21"/>
+          <w:shd w:val="clear" w:color="auto" w:fill="FFFFFF"/>
+        </w:rPr>
+        <w:t>]</w:t>
+      </w:r>
+      <w:proofErr w:type="gramEnd"/>
+      <w:r>
+        <w:rPr>
+          <w:rFonts w:cstheme="minorHAnsi"/>
+          <w:color w:val="333333"/>
+          <w:sz w:val="21"/>
+          <w:szCs w:val="21"/>
+          <w:shd w:val="clear" w:color="auto" w:fill="FFFFFF"/>
+        </w:rPr>
+        <w:br/>
+        <w:t>Where each frame is read, processed and saved to the disk within the main thread.</w:t>
       </w:r>
     </w:p>
     <w:p>
@@ -419,6 +689,17 @@
         </w:rPr>
         <w:t xml:space="preserve"> [threaded.cpp]</w:t>
       </w:r>
+      <w:r>
+        <w:rPr>
+          <w:rFonts w:cstheme="minorHAnsi"/>
+          <w:color w:val="333333"/>
+          <w:sz w:val="21"/>
+          <w:szCs w:val="21"/>
+          <w:shd w:val="clear" w:color="auto" w:fill="FFFFFF"/>
+        </w:rPr>
+        <w:br/>
+        <w:t>Utilizing threads to process the frames, initiating a number of threads [given by the user] each one with a frame then joining the threads in the order they were invoked in then writing their results which were kept in a static array to the disk maintaining the order the frames were provided in.</w:t>
+      </w:r>
     </w:p>
     <w:p>
       <w:pPr>
@@ -436,47 +717,7 @@
           <w:szCs w:val="21"/>
           <w:shd w:val="clear" w:color="auto" w:fill="FFFFFF"/>
         </w:rPr>
-        <w:t xml:space="preserve">Same filtering </w:t>
-      </w:r>
-      <w:r>
-        <w:rPr>
-          <w:rFonts w:cstheme="minorHAnsi"/>
-          <w:color w:val="333333"/>
-          <w:sz w:val="21"/>
-          <w:szCs w:val="21"/>
-          <w:shd w:val="clear" w:color="auto" w:fill="FFFFFF"/>
-        </w:rPr>
-        <w:t>implemented using C++11 future and promise</w:t>
-      </w:r>
-      <w:r>
-        <w:rPr>
-          <w:rFonts w:cstheme="minorHAnsi"/>
-          <w:color w:val="333333"/>
-          <w:sz w:val="21"/>
-          <w:szCs w:val="21"/>
-          <w:shd w:val="clear" w:color="auto" w:fill="FFFFFF"/>
-        </w:rPr>
-        <w:t xml:space="preserve"> [</w:t>
-      </w:r>
-      <w:r>
-        <w:rPr>
-          <w:rFonts w:cstheme="minorHAnsi"/>
-          <w:color w:val="333333"/>
-          <w:sz w:val="21"/>
-          <w:szCs w:val="21"/>
-          <w:shd w:val="clear" w:color="auto" w:fill="FFFFFF"/>
-        </w:rPr>
-        <w:t>future</w:t>
-      </w:r>
-      <w:r>
-        <w:rPr>
-          <w:rFonts w:cstheme="minorHAnsi"/>
-          <w:color w:val="333333"/>
-          <w:sz w:val="21"/>
-          <w:szCs w:val="21"/>
-          <w:shd w:val="clear" w:color="auto" w:fill="FFFFFF"/>
-        </w:rPr>
-        <w:t>.cpp]</w:t>
+        <w:t>Same filtering implemented using C++11 future and promise [future.cpp]</w:t>
       </w:r>
     </w:p>
     <w:p>
@@ -637,25 +878,35 @@
         <w:ind w:left="360"/>
       </w:pPr>
       <w:r>
-        <w:t xml:space="preserve">Included as well </w:t>
+        <w:t>Included</w:t>
+      </w:r>
+      <w:r>
+        <w:t>,</w:t>
+      </w:r>
+      <w:r>
+        <w:t xml:space="preserve"> as well</w:t>
+      </w:r>
+      <w:r>
+        <w:t>,</w:t>
+      </w:r>
+      <w:r>
+        <w:t xml:space="preserve"> </w:t>
+      </w:r>
+      <w:r>
+        <w:t xml:space="preserve">is </w:t>
+      </w:r>
+      <w:r>
+        <w:t>a CMakeLists.txt file for building the source code along with the already built binaries</w:t>
+      </w:r>
+      <w:r>
+        <w:t xml:space="preserve"> under </w:t>
       </w:r>
       <w:proofErr w:type="spellStart"/>
       <w:r>
-        <w:t>a</w:t>
+        <w:t>spm</w:t>
       </w:r>
       <w:proofErr w:type="spellEnd"/>
       <w:r>
-        <w:t xml:space="preserve"> CMakeLists.txt file for building the source code along with the already built binaries</w:t>
-      </w:r>
-      <w:r>
-        <w:t xml:space="preserve"> under </w:t>
-      </w:r>
-      <w:proofErr w:type="spellStart"/>
-      <w:r>
-        <w:t>spm</w:t>
-      </w:r>
-      <w:proofErr w:type="spellEnd"/>
-      <w:r>
         <w:t>/build</w:t>
       </w:r>
     </w:p>
@@ -664,6 +915,7 @@
         <w:ind w:left="360"/>
       </w:pPr>
       <w:r>
+        <w:lastRenderedPageBreak/>
         <w:t>Also, test.sh for running the binaries for different number of</w:t>
       </w:r>
       <w:r>
@@ -697,9 +949,11 @@
       <w:pPr>
         <w:rPr>
           <w:rFonts w:cstheme="minorHAnsi"/>
-          <w:color w:val="333333"/>
-          <w:sz w:val="21"/>
-          <w:szCs w:val="21"/>
+          <w:b/>
+          <w:bCs/>
+          <w:color w:val="333333"/>
+          <w:sz w:val="28"/>
+          <w:szCs w:val="28"/>
           <w:shd w:val="clear" w:color="auto" w:fill="FFFFFF"/>
         </w:rPr>
       </w:pPr>
@@ -790,17 +1044,7 @@
           <w:szCs w:val="21"/>
           <w:shd w:val="clear" w:color="auto" w:fill="FFFFFF"/>
         </w:rPr>
-        <w:t>A fast f</w:t>
-      </w:r>
-      <w:r>
-        <w:rPr>
-          <w:rFonts w:cstheme="minorHAnsi"/>
-          <w:color w:val="333333"/>
-          <w:sz w:val="21"/>
-          <w:szCs w:val="21"/>
-          <w:shd w:val="clear" w:color="auto" w:fill="FFFFFF"/>
-        </w:rPr>
-        <w:t>low Ordered Farm with a custom emitter and collector [would not have to worry about the frames ordering as it is already handled by the ordered farm]</w:t>
+        <w:t>A fast flow Ordered Farm with a custom emitter and collector [would not have to worry about the frames ordering as it is already handled by the ordered farm]</w:t>
       </w:r>
     </w:p>
     <w:p>
@@ -895,28 +1139,6 @@
     <w:p>
       <w:pPr>
         <w:rPr>
-          <w:rFonts w:cstheme="minorHAnsi"/>
-          <w:b/>
-          <w:bCs/>
-          <w:sz w:val="24"/>
-          <w:szCs w:val="24"/>
-        </w:rPr>
-      </w:pPr>
-    </w:p>
-    <w:p>
-      <w:pPr>
-        <w:rPr>
-          <w:rFonts w:cstheme="minorHAnsi"/>
-          <w:b/>
-          <w:bCs/>
-          <w:sz w:val="24"/>
-          <w:szCs w:val="24"/>
-        </w:rPr>
-      </w:pPr>
-    </w:p>
-    <w:p>
-      <w:pPr>
-        <w:rPr>
           <w:sz w:val="24"/>
           <w:szCs w:val="24"/>
         </w:rPr>
@@ -929,8 +1151,17 @@
           <w:sz w:val="28"/>
           <w:szCs w:val="28"/>
         </w:rPr>
-        <w:lastRenderedPageBreak/>
         <w:t>How to compile</w:t>
+      </w:r>
+      <w:r>
+        <w:rPr>
+          <w:rFonts w:cstheme="minorHAnsi"/>
+          <w:b/>
+          <w:bCs/>
+          <w:sz w:val="28"/>
+          <w:szCs w:val="28"/>
+        </w:rPr>
+        <w:t xml:space="preserve"> the code</w:t>
       </w:r>
     </w:p>
     <w:p>
@@ -1093,6 +1324,7 @@
         </w:rPr>
       </w:pPr>
       <w:proofErr w:type="spellStart"/>
+      <w:proofErr w:type="gramStart"/>
       <w:r>
         <w:rPr>
           <w:rFonts w:cstheme="minorHAnsi"/>
@@ -1100,7 +1332,6 @@
         <w:t>cmake</w:t>
       </w:r>
       <w:proofErr w:type="spellEnd"/>
-      <w:proofErr w:type="gramStart"/>
       <w:r>
         <w:rPr>
           <w:rFonts w:cstheme="minorHAnsi"/>
@@ -1243,13 +1474,7 @@
         <w:rPr>
           <w:rFonts w:cstheme="minorHAnsi"/>
         </w:rPr>
-        <w:t xml:space="preserve"> path/to/input/video/file.mp4 path/to/output/vid</w:t>
-      </w:r>
-      <w:r>
-        <w:rPr>
-          <w:rFonts w:cstheme="minorHAnsi"/>
-        </w:rPr>
-        <w:t xml:space="preserve">eo/file.mp4 </w:t>
+        <w:t xml:space="preserve"> path/to/input/video/file.mp4 path/to/output/video/file.mp4 </w:t>
       </w:r>
       <w:proofErr w:type="spellStart"/>
       <w:r>
@@ -1289,6 +1514,14 @@
         </w:rPr>
         <w:t>Where</w:t>
       </w:r>
+      <w:r>
+        <w:rPr>
+          <w:rFonts w:cstheme="minorHAnsi"/>
+          <w:b/>
+          <w:bCs/>
+        </w:rPr>
+        <w:t>:</w:t>
+      </w:r>
     </w:p>
     <w:p>
       <w:pPr>
@@ -1370,6 +1603,7 @@
         </w:rPr>
       </w:pPr>
       <w:proofErr w:type="spellStart"/>
+      <w:proofErr w:type="gramStart"/>
       <w:r>
         <w:rPr>
           <w:rFonts w:cstheme="minorHAnsi"/>
@@ -1379,6 +1613,7 @@
         <w:t>sobel</w:t>
       </w:r>
       <w:proofErr w:type="spellEnd"/>
+      <w:proofErr w:type="gramEnd"/>
       <w:r>
         <w:rPr>
           <w:rFonts w:cstheme="minorHAnsi"/>
@@ -1420,6 +1655,44 @@
           <w:rFonts w:cstheme="minorHAnsi"/>
         </w:rPr>
       </w:pPr>
+      <w:r>
+        <w:rPr>
+          <w:rFonts w:cstheme="minorHAnsi"/>
+        </w:rPr>
+        <w:t xml:space="preserve">Under </w:t>
+      </w:r>
+      <w:proofErr w:type="spellStart"/>
+      <w:r>
+        <w:rPr>
+          <w:rFonts w:cstheme="minorHAnsi"/>
+        </w:rPr>
+        <w:t>spm</w:t>
+      </w:r>
+      <w:proofErr w:type="spellEnd"/>
+      <w:r>
+        <w:rPr>
+          <w:rFonts w:cstheme="minorHAnsi"/>
+        </w:rPr>
+        <w:t>/build is a simple</w:t>
+      </w:r>
+      <w:r>
+        <w:rPr>
+          <w:rFonts w:cstheme="minorHAnsi"/>
+        </w:rPr>
+        <w:t xml:space="preserve"> small</w:t>
+      </w:r>
+      <w:r>
+        <w:rPr>
+          <w:rFonts w:cstheme="minorHAnsi"/>
+        </w:rPr>
+        <w:t xml:space="preserve"> test video chaplin.mp4</w:t>
+      </w:r>
+      <w:r>
+        <w:rPr>
+          <w:rFonts w:cstheme="minorHAnsi"/>
+        </w:rPr>
+        <w:t>, the implementations work with colored and long videos as well</w:t>
+      </w:r>
     </w:p>
     <w:p>
       <w:pPr>
@@ -1439,7 +1712,8 @@
           <w:sz w:val="28"/>
           <w:szCs w:val="28"/>
         </w:rPr>
-        <w:t>A brief a</w:t>
+        <w:lastRenderedPageBreak/>
+        <w:t xml:space="preserve">A </w:t>
       </w:r>
       <w:r>
         <w:rPr>
@@ -1449,8 +1723,70 @@
           <w:sz w:val="28"/>
           <w:szCs w:val="28"/>
         </w:rPr>
-        <w:t>bout the filters:</w:t>
-      </w:r>
+        <w:t xml:space="preserve">small </w:t>
+      </w:r>
+      <w:r>
+        <w:rPr>
+          <w:rFonts w:cstheme="minorHAnsi"/>
+          <w:b/>
+          <w:bCs/>
+          <w:sz w:val="28"/>
+          <w:szCs w:val="28"/>
+        </w:rPr>
+        <w:t>brief a</w:t>
+      </w:r>
+      <w:r>
+        <w:rPr>
+          <w:rFonts w:cstheme="minorHAnsi"/>
+          <w:b/>
+          <w:bCs/>
+          <w:sz w:val="28"/>
+          <w:szCs w:val="28"/>
+        </w:rPr>
+        <w:t>bout the filters</w:t>
+      </w:r>
+      <w:r>
+        <w:rPr>
+          <w:rFonts w:cstheme="minorHAnsi" w:hint="cs"/>
+          <w:b/>
+          <w:bCs/>
+          <w:sz w:val="28"/>
+          <w:szCs w:val="28"/>
+          <w:rtl/>
+        </w:rPr>
+        <w:t xml:space="preserve"> </w:t>
+      </w:r>
+      <w:r>
+        <w:rPr>
+          <w:rFonts w:cstheme="minorHAnsi"/>
+          <w:b/>
+          <w:bCs/>
+          <w:sz w:val="28"/>
+          <w:szCs w:val="28"/>
+        </w:rPr>
+        <w:t>implemented</w:t>
+      </w:r>
+      <w:r>
+        <w:rPr>
+          <w:rFonts w:cstheme="minorHAnsi"/>
+          <w:b/>
+          <w:bCs/>
+          <w:sz w:val="28"/>
+          <w:szCs w:val="28"/>
+        </w:rPr>
+        <w:t>:</w:t>
+      </w:r>
+    </w:p>
+    <w:p>
+      <w:pPr>
+        <w:rPr>
+          <w:rFonts w:cstheme="minorHAnsi"/>
+          <w:b/>
+          <w:bCs/>
+          <w:sz w:val="24"/>
+          <w:szCs w:val="24"/>
+        </w:rPr>
+      </w:pPr>
     </w:p>
     <w:p>
       <w:pPr>
@@ -1476,8 +1812,18 @@
           <w:b/>
           <w:bCs/>
         </w:rPr>
-        <w:t xml:space="preserve"> Filter:</w:t>
-      </w:r>
+        <w:t xml:space="preserve"> Filter</w:t>
+      </w:r>
+      <w:proofErr w:type="gramStart"/>
+      <w:r>
+        <w:rPr>
+          <w:rFonts w:cstheme="minorHAnsi"/>
+          <w:b/>
+          <w:bCs/>
+        </w:rPr>
+        <w:t>:</w:t>
+      </w:r>
+      <w:proofErr w:type="gramEnd"/>
       <w:r>
         <w:rPr>
           <w:rFonts w:cstheme="minorHAnsi"/>
@@ -1534,7 +1880,7 @@
         </w:rPr>
         <w:br/>
       </w:r>
-      <w:hyperlink r:id="rId6" w:history="1">
+      <w:hyperlink r:id="rId7" w:history="1">
         <w:r>
           <w:rPr>
             <w:rStyle w:val="Hyperlink"/>
@@ -1577,27 +1923,25 @@
         <w:rPr>
           <w:rFonts w:cstheme="minorHAnsi"/>
         </w:rPr>
-        <w:t xml:space="preserve">s used to limit the pixel intensities in an image between a given range [for simplicity here using min=0 and max =255, which forces the minimum intensity in the frame to be 0 and the max to be 255, meaning that if a frame has a min pixel intensity &gt; 0, </w:t>
-      </w:r>
-      <w:proofErr w:type="gramStart"/>
-      <w:r>
-        <w:rPr>
-          <w:rFonts w:cstheme="minorHAnsi"/>
-        </w:rPr>
-        <w:t>all of</w:t>
-      </w:r>
-      <w:proofErr w:type="gramEnd"/>
-      <w:r>
-        <w:rPr>
-          <w:rFonts w:cstheme="minorHAnsi"/>
-        </w:rPr>
-        <w:t xml:space="preserve"> the pixels intensities will be</w:t>
-      </w:r>
-      <w:r>
-        <w:rPr>
-          <w:rFonts w:cstheme="minorHAnsi"/>
-        </w:rPr>
-        <w:t xml:space="preserve"> pulled to the range 0-255</w:t>
+        <w:t xml:space="preserve">s used to limit the pixel intensities in an image between a given range [for simplicity here using min=0 and max =255, which forces the minimum intensity in the </w:t>
+      </w:r>
+      <w:r>
+        <w:rPr>
+          <w:rFonts w:cstheme="minorHAnsi"/>
+        </w:rPr>
+        <w:t>image</w:t>
+      </w:r>
+      <w:r>
+        <w:rPr>
+          <w:rFonts w:cstheme="minorHAnsi"/>
+        </w:rPr>
+        <w:t xml:space="preserve"> to be 0 and the max to be 255</w:t>
+      </w:r>
+      <w:r>
+        <w:rPr>
+          <w:rFonts w:cstheme="minorHAnsi"/>
+        </w:rPr>
+        <w:t xml:space="preserve"> while stretching the intensities in between in the new range [0,255]</w:t>
       </w:r>
       <w:r>
         <w:rPr>
@@ -1612,7 +1956,7 @@
           <w:rFonts w:cstheme="minorHAnsi"/>
         </w:rPr>
       </w:pPr>
-      <w:hyperlink r:id="rId7" w:history="1">
+      <w:hyperlink r:id="rId8" w:history="1">
         <w:r>
           <w:rPr>
             <w:rStyle w:val="Hyperlink"/>
@@ -1626,6 +1970,13 @@
       <w:pPr>
         <w:rPr>
           <w:rFonts w:cstheme="minorHAnsi"/>
+        </w:rPr>
+      </w:pPr>
+    </w:p>
+    <w:p>
+      <w:pPr>
+        <w:rPr>
+          <w:rFonts w:cstheme="minorHAnsi"/>
           <w:b/>
           <w:bCs/>
           <w:sz w:val="28"/>
@@ -1640,7 +1991,6 @@
           <w:sz w:val="28"/>
           <w:szCs w:val="28"/>
         </w:rPr>
-        <w:lastRenderedPageBreak/>
         <w:t>Performance Measures</w:t>
       </w:r>
     </w:p>
@@ -1648,6 +1998,274 @@
       <w:pPr>
         <w:rPr>
           <w:rFonts w:cstheme="minorHAnsi"/>
+          <w:sz w:val="24"/>
+          <w:szCs w:val="24"/>
+        </w:rPr>
+      </w:pPr>
+      <w:r>
+        <w:rPr>
+          <w:rFonts w:cstheme="minorHAnsi"/>
+        </w:rPr>
+        <w:t xml:space="preserve"> </w:t>
+      </w:r>
+      <w:r>
+        <w:rPr>
+          <w:rFonts w:cstheme="minorHAnsi"/>
+          <w:sz w:val="24"/>
+          <w:szCs w:val="24"/>
+        </w:rPr>
+        <w:t>[</w:t>
+      </w:r>
+      <w:r>
+        <w:rPr>
+          <w:rFonts w:cstheme="minorHAnsi"/>
+          <w:sz w:val="24"/>
+          <w:szCs w:val="24"/>
+        </w:rPr>
+        <w:t>The used t</w:t>
+      </w:r>
+      <w:r>
+        <w:rPr>
+          <w:rFonts w:cstheme="minorHAnsi"/>
+          <w:sz w:val="24"/>
+          <w:szCs w:val="24"/>
+        </w:rPr>
+        <w:t xml:space="preserve">est video </w:t>
+      </w:r>
+      <w:r>
+        <w:rPr>
+          <w:rFonts w:cstheme="minorHAnsi"/>
+          <w:sz w:val="24"/>
+          <w:szCs w:val="24"/>
+        </w:rPr>
+        <w:t xml:space="preserve">is </w:t>
+      </w:r>
+      <w:proofErr w:type="spellStart"/>
+      <w:r>
+        <w:rPr>
+          <w:rFonts w:cstheme="minorHAnsi"/>
+          <w:sz w:val="24"/>
+          <w:szCs w:val="24"/>
+        </w:rPr>
+        <w:t>spm</w:t>
+      </w:r>
+      <w:proofErr w:type="spellEnd"/>
+      <w:r>
+        <w:rPr>
+          <w:rFonts w:cstheme="minorHAnsi"/>
+          <w:sz w:val="24"/>
+          <w:szCs w:val="24"/>
+        </w:rPr>
+        <w:t>/build/chaplin.mp4</w:t>
+      </w:r>
+      <w:r>
+        <w:rPr>
+          <w:rFonts w:cstheme="minorHAnsi"/>
+          <w:sz w:val="24"/>
+          <w:szCs w:val="24"/>
+        </w:rPr>
+        <w:t xml:space="preserve"> of 190 frames</w:t>
+      </w:r>
+      <w:r>
+        <w:rPr>
+          <w:rFonts w:cstheme="minorHAnsi"/>
+          <w:sz w:val="24"/>
+          <w:szCs w:val="24"/>
+        </w:rPr>
+        <w:t xml:space="preserve"> with </w:t>
+      </w:r>
+      <w:proofErr w:type="spellStart"/>
+      <w:r>
+        <w:rPr>
+          <w:rFonts w:cstheme="minorHAnsi"/>
+          <w:sz w:val="24"/>
+          <w:szCs w:val="24"/>
+        </w:rPr>
+        <w:t>sobel</w:t>
+      </w:r>
+      <w:proofErr w:type="spellEnd"/>
+      <w:r>
+        <w:rPr>
+          <w:rFonts w:cstheme="minorHAnsi"/>
+          <w:sz w:val="24"/>
+          <w:szCs w:val="24"/>
+        </w:rPr>
+        <w:t xml:space="preserve"> filter]</w:t>
+      </w:r>
+    </w:p>
+    <w:p>
+      <w:pPr>
+        <w:rPr>
+          <w:rFonts w:cstheme="minorHAnsi"/>
+          <w:b/>
+          <w:bCs/>
+          <w:sz w:val="24"/>
+          <w:szCs w:val="24"/>
+        </w:rPr>
+      </w:pPr>
+      <w:r>
+        <w:rPr>
+          <w:rFonts w:cstheme="minorHAnsi"/>
+          <w:b/>
+          <w:bCs/>
+          <w:sz w:val="24"/>
+          <w:szCs w:val="24"/>
+        </w:rPr>
+        <w:t>1</w:t>
+      </w:r>
+      <w:r>
+        <w:rPr>
+          <w:rFonts w:cstheme="minorHAnsi"/>
+          <w:b/>
+          <w:bCs/>
+          <w:sz w:val="24"/>
+          <w:szCs w:val="24"/>
+        </w:rPr>
+        <w:t xml:space="preserve"> </w:t>
+      </w:r>
+      <w:r>
+        <w:rPr>
+          <w:rFonts w:cstheme="minorHAnsi"/>
+          <w:b/>
+          <w:bCs/>
+          <w:sz w:val="24"/>
+          <w:szCs w:val="24"/>
+        </w:rPr>
+        <w:t>-</w:t>
+      </w:r>
+      <w:r>
+        <w:rPr>
+          <w:rFonts w:cstheme="minorHAnsi"/>
+          <w:b/>
+          <w:bCs/>
+          <w:sz w:val="24"/>
+          <w:szCs w:val="24"/>
+        </w:rPr>
+        <w:t xml:space="preserve"> </w:t>
+      </w:r>
+      <w:r>
+        <w:rPr>
+          <w:rFonts w:cstheme="minorHAnsi"/>
+          <w:b/>
+          <w:bCs/>
+          <w:sz w:val="24"/>
+          <w:szCs w:val="24"/>
+        </w:rPr>
+        <w:t>Efficiency,</w:t>
+      </w:r>
+    </w:p>
+    <w:p>
+      <w:pPr>
+        <w:rPr>
+          <w:rFonts w:cstheme="minorHAnsi"/>
+          <w:sz w:val="24"/>
+          <w:szCs w:val="24"/>
+        </w:rPr>
+      </w:pPr>
+      <w:r>
+        <w:rPr>
+          <w:rFonts w:cstheme="minorHAnsi"/>
+          <w:sz w:val="24"/>
+          <w:szCs w:val="24"/>
+        </w:rPr>
+        <w:t xml:space="preserve"> </w:t>
+      </w:r>
+      <w:proofErr w:type="gramStart"/>
+      <w:r>
+        <w:rPr>
+          <w:rFonts w:cstheme="minorHAnsi"/>
+          <w:sz w:val="24"/>
+          <w:szCs w:val="24"/>
+        </w:rPr>
+        <w:t>measuring</w:t>
+      </w:r>
+      <w:proofErr w:type="gramEnd"/>
+      <w:r>
+        <w:rPr>
+          <w:rFonts w:cstheme="minorHAnsi"/>
+          <w:sz w:val="24"/>
+          <w:szCs w:val="24"/>
+        </w:rPr>
+        <w:t xml:space="preserve"> how good is the implementation benefiting from the resources</w:t>
+      </w:r>
+      <w:r>
+        <w:rPr>
+          <w:rFonts w:cstheme="minorHAnsi"/>
+          <w:sz w:val="24"/>
+          <w:szCs w:val="24"/>
+        </w:rPr>
+        <w:t xml:space="preserve"> used</w:t>
+      </w:r>
+      <w:r>
+        <w:rPr>
+          <w:rFonts w:cstheme="minorHAnsi"/>
+          <w:sz w:val="24"/>
+          <w:szCs w:val="24"/>
+        </w:rPr>
+        <w:t xml:space="preserve"> by computing the ideal time for the resources</w:t>
+      </w:r>
+      <w:r>
+        <w:rPr>
+          <w:rFonts w:cstheme="minorHAnsi"/>
+          <w:sz w:val="24"/>
+          <w:szCs w:val="24"/>
+        </w:rPr>
+        <w:t xml:space="preserve"> usage</w:t>
+      </w:r>
+      <w:r>
+        <w:rPr>
+          <w:rFonts w:cstheme="minorHAnsi"/>
+          <w:sz w:val="24"/>
+          <w:szCs w:val="24"/>
+        </w:rPr>
+        <w:t xml:space="preserve"> </w:t>
+      </w:r>
+      <w:proofErr w:type="spellStart"/>
+      <w:r>
+        <w:rPr>
+          <w:rFonts w:cstheme="minorHAnsi"/>
+          <w:sz w:val="24"/>
+          <w:szCs w:val="24"/>
+        </w:rPr>
+        <w:t>Tseq</w:t>
+      </w:r>
+      <w:proofErr w:type="spellEnd"/>
+      <w:r>
+        <w:rPr>
+          <w:rFonts w:cstheme="minorHAnsi"/>
+          <w:sz w:val="24"/>
+          <w:szCs w:val="24"/>
+        </w:rPr>
+        <w:t xml:space="preserve">/n divided by the parallel time </w:t>
+      </w:r>
+      <w:proofErr w:type="spellStart"/>
+      <w:r>
+        <w:rPr>
+          <w:rFonts w:cstheme="minorHAnsi"/>
+          <w:sz w:val="24"/>
+          <w:szCs w:val="24"/>
+        </w:rPr>
+        <w:t>Tpar</w:t>
+      </w:r>
+      <w:proofErr w:type="spellEnd"/>
+      <w:r>
+        <w:rPr>
+          <w:rFonts w:cstheme="minorHAnsi"/>
+          <w:sz w:val="24"/>
+          <w:szCs w:val="24"/>
+        </w:rPr>
+        <w:t>(n)</w:t>
+      </w:r>
+    </w:p>
+    <w:p>
+      <w:pPr>
+        <w:rPr>
+          <w:rFonts w:cstheme="minorHAnsi"/>
+          <w:b/>
+          <w:bCs/>
+          <w:noProof/>
+          <w:sz w:val="28"/>
+          <w:szCs w:val="28"/>
         </w:rPr>
       </w:pPr>
       <w:r>
@@ -1672,57 +2290,6 @@
                 <pic:pic xmlns:pic="http://schemas.openxmlformats.org/drawingml/2006/picture">
                   <pic:nvPicPr>
                     <pic:cNvPr id="5" name="efficiency-farmNotPenalized.png"/>
-                    <pic:cNvPicPr/>
-                  </pic:nvPicPr>
-                  <pic:blipFill>
-                    <a:blip r:embed="rId8">
-                      <a:extLst>
-                        <a:ext uri="{28A0092B-C50C-407E-A947-70E740481C1C}">
-                          <a14:useLocalDpi xmlns:a14="http://schemas.microsoft.com/office/drawing/2010/main" val="0"/>
-                        </a:ext>
-                      </a:extLst>
-                    </a:blip>
-                    <a:stretch>
-                      <a:fillRect/>
-                    </a:stretch>
-                  </pic:blipFill>
-                  <pic:spPr>
-                    <a:xfrm>
-                      <a:off x="0" y="0"/>
-                      <a:ext cx="5943600" cy="3298190"/>
-                    </a:xfrm>
-                    <a:prstGeom prst="rect">
-                      <a:avLst/>
-                    </a:prstGeom>
-                  </pic:spPr>
-                </pic:pic>
-              </a:graphicData>
-            </a:graphic>
-          </wp:inline>
-        </w:drawing>
-      </w:r>
-      <w:r>
-        <w:rPr>
-          <w:rFonts w:cstheme="minorHAnsi"/>
-          <w:b/>
-          <w:bCs/>
-          <w:noProof/>
-          <w:sz w:val="28"/>
-          <w:szCs w:val="28"/>
-        </w:rPr>
-        <w:drawing>
-          <wp:inline distT="0" distB="0" distL="0" distR="0">
-            <wp:extent cx="5943600" cy="3298190"/>
-            <wp:effectExtent l="0" t="0" r="0" b="0"/>
-            <wp:docPr id="6" name="Picture 6"/>
-            <wp:cNvGraphicFramePr>
-              <a:graphicFrameLocks xmlns:a="http://schemas.openxmlformats.org/drawingml/2006/main" noChangeAspect="1"/>
-            </wp:cNvGraphicFramePr>
-            <a:graphic xmlns:a="http://schemas.openxmlformats.org/drawingml/2006/main">
-              <a:graphicData uri="http://schemas.openxmlformats.org/drawingml/2006/picture">
-                <pic:pic xmlns:pic="http://schemas.openxmlformats.org/drawingml/2006/picture">
-                  <pic:nvPicPr>
-                    <pic:cNvPr id="6" name="efficiency-farmpenalizedforemitterandcollector.png"/>
                     <pic:cNvPicPr/>
                   </pic:nvPicPr>
                   <pic:blipFill>
@@ -1752,9 +2319,9 @@
           </wp:inline>
         </w:drawing>
       </w:r>
-      <w:bookmarkStart w:id="0" w:name="_GoBack"/>
-      <w:bookmarkEnd w:id="0"/>
-      <w:r>
+    </w:p>
+    <w:p>
+      <w:pPr>
         <w:rPr>
           <w:rFonts w:cstheme="minorHAnsi"/>
           <w:b/>
@@ -1763,8 +2330,7 @@
           <w:sz w:val="28"/>
           <w:szCs w:val="28"/>
         </w:rPr>
-        <w:t xml:space="preserve"> </w:t>
-      </w:r>
+      </w:pPr>
       <w:r>
         <w:rPr>
           <w:rFonts w:cstheme="minorHAnsi"/>
@@ -1779,7 +2345,7 @@
           <wp:inline distT="0" distB="0" distL="0" distR="0">
             <wp:extent cx="5943600" cy="3298190"/>
             <wp:effectExtent l="0" t="0" r="0" b="0"/>
-            <wp:docPr id="7" name="Picture 7"/>
+            <wp:docPr id="6" name="Picture 6"/>
             <wp:cNvGraphicFramePr>
               <a:graphicFrameLocks xmlns:a="http://schemas.openxmlformats.org/drawingml/2006/main" noChangeAspect="1"/>
             </wp:cNvGraphicFramePr>
@@ -1787,7 +2353,7 @@
               <a:graphicData uri="http://schemas.openxmlformats.org/drawingml/2006/picture">
                 <pic:pic xmlns:pic="http://schemas.openxmlformats.org/drawingml/2006/picture">
                   <pic:nvPicPr>
-                    <pic:cNvPr id="7" name="scalability.png"/>
+                    <pic:cNvPr id="6" name="efficiency-farmpenalizedforemitterandcollector.png"/>
                     <pic:cNvPicPr/>
                   </pic:nvPicPr>
                   <pic:blipFill>
@@ -1817,138 +2383,530 @@
           </wp:inline>
         </w:drawing>
       </w:r>
+    </w:p>
+    <w:p>
+      <w:pPr>
+        <w:rPr>
+          <w:rFonts w:cstheme="minorHAnsi"/>
+          <w:noProof/>
+          <w:sz w:val="24"/>
+          <w:szCs w:val="24"/>
+        </w:rPr>
+      </w:pPr>
+    </w:p>
+    <w:p>
+      <w:pPr>
+        <w:rPr>
+          <w:rFonts w:cstheme="minorHAnsi"/>
+          <w:b/>
+          <w:bCs/>
+          <w:noProof/>
+          <w:sz w:val="24"/>
+          <w:szCs w:val="24"/>
+        </w:rPr>
+      </w:pPr>
+      <w:r>
+        <w:rPr>
+          <w:rFonts w:cstheme="minorHAnsi"/>
+          <w:b/>
+          <w:bCs/>
+          <w:noProof/>
+          <w:sz w:val="24"/>
+          <w:szCs w:val="24"/>
+        </w:rPr>
+        <w:t xml:space="preserve">2 </w:t>
+      </w:r>
+      <w:r>
+        <w:rPr>
+          <w:rFonts w:cstheme="minorHAnsi"/>
+          <w:b/>
+          <w:bCs/>
+          <w:noProof/>
+          <w:sz w:val="24"/>
+          <w:szCs w:val="24"/>
+        </w:rPr>
+        <w:t>–</w:t>
+      </w:r>
+      <w:r>
+        <w:rPr>
+          <w:rFonts w:cstheme="minorHAnsi"/>
+          <w:b/>
+          <w:bCs/>
+          <w:noProof/>
+          <w:sz w:val="24"/>
+          <w:szCs w:val="24"/>
+        </w:rPr>
+        <w:t xml:space="preserve"> </w:t>
+      </w:r>
+      <w:r>
+        <w:rPr>
+          <w:rFonts w:cstheme="minorHAnsi"/>
+          <w:b/>
+          <w:bCs/>
+          <w:noProof/>
+          <w:sz w:val="24"/>
+          <w:szCs w:val="24"/>
+        </w:rPr>
+        <w:t>S</w:t>
+      </w:r>
+      <w:r>
+        <w:rPr>
+          <w:rFonts w:cstheme="minorHAnsi"/>
+          <w:b/>
+          <w:bCs/>
+          <w:noProof/>
+          <w:sz w:val="24"/>
+          <w:szCs w:val="24"/>
+        </w:rPr>
+        <w:t>calability</w:t>
+      </w:r>
+      <w:r>
+        <w:rPr>
+          <w:rFonts w:cstheme="minorHAnsi"/>
+          <w:b/>
+          <w:bCs/>
+          <w:noProof/>
+          <w:sz w:val="24"/>
+          <w:szCs w:val="24"/>
+        </w:rPr>
+        <w:t>,</w:t>
+      </w:r>
+    </w:p>
+    <w:p>
+      <w:pPr>
+        <w:rPr>
+          <w:rFonts w:cstheme="minorHAnsi"/>
+          <w:b/>
+          <w:bCs/>
+          <w:noProof/>
+          <w:sz w:val="24"/>
+          <w:szCs w:val="24"/>
+        </w:rPr>
+      </w:pPr>
+      <w:r>
+        <w:rPr>
+          <w:rFonts w:cstheme="minorHAnsi"/>
+          <w:noProof/>
+          <w:sz w:val="24"/>
+          <w:szCs w:val="24"/>
+        </w:rPr>
+        <w:t xml:space="preserve"> I</w:t>
+      </w:r>
+      <w:r>
+        <w:rPr>
+          <w:rFonts w:cstheme="minorHAnsi"/>
+          <w:noProof/>
+          <w:sz w:val="24"/>
+          <w:szCs w:val="24"/>
+        </w:rPr>
+        <w:t xml:space="preserve">s </w:t>
+      </w:r>
+      <w:r>
+        <w:rPr>
+          <w:rFonts w:cstheme="minorHAnsi"/>
+          <w:noProof/>
+          <w:sz w:val="24"/>
+          <w:szCs w:val="24"/>
+        </w:rPr>
+        <w:t>Showing the ratio between the implementation’s executing time with a single resource vs multiple resources [please note here the farm’s emitter and collector are ignored from the calculations for simplicity]</w:t>
+      </w:r>
+      <w:r>
+        <w:rPr>
+          <w:rFonts w:cstheme="minorHAnsi"/>
+          <w:b/>
+          <w:bCs/>
+          <w:noProof/>
+          <w:sz w:val="24"/>
+          <w:szCs w:val="24"/>
+        </w:rPr>
+        <w:t xml:space="preserve"> </w:t>
+      </w:r>
+    </w:p>
+    <w:p>
+      <w:pPr>
+        <w:rPr>
+          <w:rFonts w:cstheme="minorHAnsi"/>
+          <w:b/>
+          <w:bCs/>
+          <w:noProof/>
+          <w:sz w:val="24"/>
+          <w:szCs w:val="24"/>
+        </w:rPr>
+      </w:pPr>
+      <w:r>
+        <w:rPr>
+          <w:rFonts w:cstheme="minorHAnsi"/>
+          <w:b/>
+          <w:bCs/>
+          <w:noProof/>
+          <w:sz w:val="24"/>
+          <w:szCs w:val="24"/>
+        </w:rPr>
+        <w:drawing>
+          <wp:inline distT="0" distB="0" distL="0" distR="0">
+            <wp:extent cx="5943600" cy="3317875"/>
+            <wp:effectExtent l="0" t="0" r="0" b="0"/>
+            <wp:docPr id="2" name="Picture 2"/>
+            <wp:cNvGraphicFramePr>
+              <a:graphicFrameLocks xmlns:a="http://schemas.openxmlformats.org/drawingml/2006/main" noChangeAspect="1"/>
+            </wp:cNvGraphicFramePr>
+            <a:graphic xmlns:a="http://schemas.openxmlformats.org/drawingml/2006/main">
+              <a:graphicData uri="http://schemas.openxmlformats.org/drawingml/2006/picture">
+                <pic:pic xmlns:pic="http://schemas.openxmlformats.org/drawingml/2006/picture">
+                  <pic:nvPicPr>
+                    <pic:cNvPr id="2" name="scalabilityVSIdeal.png"/>
+                    <pic:cNvPicPr/>
+                  </pic:nvPicPr>
+                  <pic:blipFill>
+                    <a:blip r:embed="rId11">
+                      <a:extLst>
+                        <a:ext uri="{28A0092B-C50C-407E-A947-70E740481C1C}">
+                          <a14:useLocalDpi xmlns:a14="http://schemas.microsoft.com/office/drawing/2010/main" val="0"/>
+                        </a:ext>
+                      </a:extLst>
+                    </a:blip>
+                    <a:stretch>
+                      <a:fillRect/>
+                    </a:stretch>
+                  </pic:blipFill>
+                  <pic:spPr>
+                    <a:xfrm>
+                      <a:off x="0" y="0"/>
+                      <a:ext cx="5943600" cy="3317875"/>
+                    </a:xfrm>
+                    <a:prstGeom prst="rect">
+                      <a:avLst/>
+                    </a:prstGeom>
+                  </pic:spPr>
+                </pic:pic>
+              </a:graphicData>
+            </a:graphic>
+          </wp:inline>
+        </w:drawing>
+      </w:r>
+    </w:p>
+    <w:p>
+      <w:pPr>
+        <w:rPr>
+          <w:rFonts w:cstheme="minorHAnsi"/>
+        </w:rPr>
+      </w:pPr>
+      <w:r>
+        <w:rPr>
+          <w:rFonts w:cstheme="minorHAnsi"/>
+        </w:rPr>
+        <w:lastRenderedPageBreak/>
+        <w:t xml:space="preserve">Omitting ideal for better comparison between the different implementations </w:t>
+      </w:r>
+    </w:p>
+    <w:p>
+      <w:pPr>
+        <w:rPr>
+          <w:rFonts w:cstheme="minorHAnsi"/>
+        </w:rPr>
+      </w:pPr>
+      <w:r>
+        <w:rPr>
+          <w:rFonts w:cstheme="minorHAnsi"/>
+          <w:b/>
+          <w:bCs/>
+          <w:noProof/>
+          <w:sz w:val="28"/>
+          <w:szCs w:val="28"/>
+        </w:rPr>
+        <w:drawing>
+          <wp:inline distT="0" distB="0" distL="0" distR="0">
+            <wp:extent cx="5943600" cy="3298190"/>
+            <wp:effectExtent l="0" t="0" r="0" b="0"/>
+            <wp:docPr id="7" name="Picture 7"/>
+            <wp:cNvGraphicFramePr>
+              <a:graphicFrameLocks xmlns:a="http://schemas.openxmlformats.org/drawingml/2006/main" noChangeAspect="1"/>
+            </wp:cNvGraphicFramePr>
+            <a:graphic xmlns:a="http://schemas.openxmlformats.org/drawingml/2006/main">
+              <a:graphicData uri="http://schemas.openxmlformats.org/drawingml/2006/picture">
+                <pic:pic xmlns:pic="http://schemas.openxmlformats.org/drawingml/2006/picture">
+                  <pic:nvPicPr>
+                    <pic:cNvPr id="7" name="scalability.png"/>
+                    <pic:cNvPicPr/>
+                  </pic:nvPicPr>
+                  <pic:blipFill>
+                    <a:blip r:embed="rId12">
+                      <a:extLst>
+                        <a:ext uri="{28A0092B-C50C-407E-A947-70E740481C1C}">
+                          <a14:useLocalDpi xmlns:a14="http://schemas.microsoft.com/office/drawing/2010/main" val="0"/>
+                        </a:ext>
+                      </a:extLst>
+                    </a:blip>
+                    <a:stretch>
+                      <a:fillRect/>
+                    </a:stretch>
+                  </pic:blipFill>
+                  <pic:spPr>
+                    <a:xfrm>
+                      <a:off x="0" y="0"/>
+                      <a:ext cx="5943600" cy="3298190"/>
+                    </a:xfrm>
+                    <a:prstGeom prst="rect">
+                      <a:avLst/>
+                    </a:prstGeom>
+                  </pic:spPr>
+                </pic:pic>
+              </a:graphicData>
+            </a:graphic>
+          </wp:inline>
+        </w:drawing>
+      </w:r>
       <w:r>
         <w:rPr>
           <w:rFonts w:cstheme="minorHAnsi"/>
         </w:rPr>
         <w:br/>
+      </w:r>
+    </w:p>
+    <w:p>
+      <w:pPr>
+        <w:rPr>
+          <w:rFonts w:cstheme="minorHAnsi"/>
+          <w:sz w:val="24"/>
+          <w:szCs w:val="24"/>
+        </w:rPr>
+      </w:pPr>
+      <w:r>
+        <w:rPr>
+          <w:rFonts w:cstheme="minorHAnsi"/>
+          <w:sz w:val="24"/>
+          <w:szCs w:val="24"/>
+        </w:rPr>
         <w:t xml:space="preserve">For the </w:t>
       </w:r>
       <w:r>
         <w:rPr>
           <w:rFonts w:cstheme="minorHAnsi"/>
+          <w:sz w:val="24"/>
+          <w:szCs w:val="24"/>
         </w:rPr>
         <w:t>scalability</w:t>
       </w:r>
       <w:r>
         <w:rPr>
           <w:rFonts w:cstheme="minorHAnsi"/>
+          <w:sz w:val="24"/>
+          <w:szCs w:val="24"/>
+        </w:rPr>
+        <w:t>,</w:t>
+      </w:r>
+      <w:r>
+        <w:rPr>
+          <w:rFonts w:cstheme="minorHAnsi"/>
+          <w:sz w:val="24"/>
+          <w:szCs w:val="24"/>
         </w:rPr>
         <w:t xml:space="preserve"> it seems</w:t>
       </w:r>
       <w:r>
         <w:rPr>
           <w:rFonts w:cstheme="minorHAnsi"/>
-        </w:rPr>
-        <w:t xml:space="preserve"> the farm implementation is not showing much benefit from using more cores to process the frames, my reasoning would be due to the bottleneck </w:t>
-      </w:r>
-      <w:r>
-        <w:rPr>
-          <w:rFonts w:cstheme="minorHAnsi"/>
-        </w:rPr>
-        <w:t>when saving the frames to disk</w:t>
-      </w:r>
-      <w:r>
-        <w:rPr>
-          <w:rFonts w:cstheme="minorHAnsi"/>
-        </w:rPr>
-        <w:t>, that is whatever the speed we can achieve from dividing the frames between workers, we are limited by the ine</w:t>
-      </w:r>
-      <w:r>
-        <w:rPr>
-          <w:rFonts w:cstheme="minorHAnsi"/>
-        </w:rPr>
-        <w:t>vitable sequential parts of the</w:t>
-      </w:r>
-      <w:r>
-        <w:rPr>
-          <w:rFonts w:cstheme="minorHAnsi"/>
-        </w:rPr>
-        <w:t xml:space="preserve"> pipeline(</w:t>
-      </w:r>
-      <w:proofErr w:type="spellStart"/>
-      <w:r>
-        <w:rPr>
-          <w:rFonts w:ascii="Arial" w:hAnsi="Arial" w:cs="Arial"/>
-          <w:color w:val="333333"/>
-          <w:sz w:val="21"/>
-          <w:szCs w:val="21"/>
-          <w:shd w:val="clear" w:color="auto" w:fill="EEEEEE"/>
-        </w:rPr>
-        <w:t>Amdahal</w:t>
-      </w:r>
-      <w:proofErr w:type="spellEnd"/>
-      <w:r>
-        <w:rPr>
-          <w:rFonts w:ascii="Arial" w:hAnsi="Arial" w:cs="Arial"/>
-          <w:color w:val="333333"/>
-          <w:sz w:val="21"/>
-          <w:szCs w:val="21"/>
-          <w:shd w:val="clear" w:color="auto" w:fill="EEEEEE"/>
+          <w:sz w:val="24"/>
+          <w:szCs w:val="24"/>
+        </w:rPr>
+        <w:t xml:space="preserve"> the farm implementation is not showing much benefit from using m</w:t>
+      </w:r>
+      <w:r>
+        <w:rPr>
+          <w:rFonts w:cstheme="minorHAnsi"/>
+          <w:sz w:val="24"/>
+          <w:szCs w:val="24"/>
+        </w:rPr>
+        <w:t>o</w:t>
+      </w:r>
+      <w:r>
+        <w:rPr>
+          <w:rFonts w:cstheme="minorHAnsi"/>
+          <w:sz w:val="24"/>
+          <w:szCs w:val="24"/>
+        </w:rPr>
+        <w:t>re cores to process the frames.</w:t>
+      </w:r>
+    </w:p>
+    <w:p>
+      <w:pPr>
+        <w:rPr>
+          <w:rFonts w:cstheme="minorHAnsi"/>
+          <w:noProof/>
+          <w:sz w:val="24"/>
+          <w:szCs w:val="24"/>
+        </w:rPr>
+      </w:pPr>
+      <w:r>
+        <w:rPr>
+          <w:rFonts w:cstheme="minorHAnsi"/>
+          <w:b/>
+          <w:bCs/>
+          <w:noProof/>
+          <w:sz w:val="24"/>
+          <w:szCs w:val="24"/>
+        </w:rPr>
+        <w:t xml:space="preserve">3 – </w:t>
+      </w:r>
+      <w:r>
+        <w:rPr>
+          <w:rFonts w:cstheme="minorHAnsi"/>
+          <w:b/>
+          <w:bCs/>
+          <w:noProof/>
+          <w:sz w:val="24"/>
+          <w:szCs w:val="24"/>
+        </w:rPr>
+        <w:t>S</w:t>
+      </w:r>
+      <w:r>
+        <w:rPr>
+          <w:rFonts w:cstheme="minorHAnsi"/>
+          <w:b/>
+          <w:bCs/>
+          <w:noProof/>
+          <w:sz w:val="24"/>
+          <w:szCs w:val="24"/>
+        </w:rPr>
+        <w:t>peed</w:t>
+      </w:r>
+      <w:r>
+        <w:rPr>
+          <w:rFonts w:cstheme="minorHAnsi"/>
+          <w:b/>
+          <w:bCs/>
+          <w:noProof/>
+          <w:sz w:val="24"/>
+          <w:szCs w:val="24"/>
+        </w:rPr>
+        <w:t xml:space="preserve"> U</w:t>
+      </w:r>
+      <w:r>
+        <w:rPr>
+          <w:rFonts w:cstheme="minorHAnsi"/>
+          <w:b/>
+          <w:bCs/>
+          <w:noProof/>
+          <w:sz w:val="24"/>
+          <w:szCs w:val="24"/>
+        </w:rPr>
+        <w:t>p,</w:t>
+      </w:r>
+    </w:p>
+    <w:p>
+      <w:pPr>
+        <w:rPr>
+          <w:rFonts w:cstheme="minorHAnsi"/>
+        </w:rPr>
+      </w:pPr>
+      <w:r>
+        <w:rPr>
+          <w:rFonts w:cstheme="minorHAnsi"/>
+          <w:noProof/>
+          <w:sz w:val="24"/>
+          <w:szCs w:val="24"/>
+        </w:rPr>
+        <w:t>S</w:t>
+      </w:r>
+      <w:r>
+        <w:rPr>
+          <w:rFonts w:cstheme="minorHAnsi"/>
+          <w:noProof/>
+          <w:sz w:val="24"/>
+          <w:szCs w:val="24"/>
+        </w:rPr>
+        <w:t xml:space="preserve">howing </w:t>
+      </w:r>
+      <w:r>
+        <w:rPr>
+          <w:rFonts w:cstheme="minorHAnsi"/>
+          <w:noProof/>
+          <w:sz w:val="24"/>
+          <w:szCs w:val="24"/>
+        </w:rPr>
+        <w:t>the</w:t>
+      </w:r>
+      <w:r>
+        <w:rPr>
+          <w:rFonts w:cstheme="minorHAnsi"/>
+          <w:noProof/>
+          <w:sz w:val="24"/>
+          <w:szCs w:val="24"/>
+        </w:rPr>
+        <w:t xml:space="preserve"> gain in terms of speed when utilizing more resources</w:t>
+      </w:r>
+      <w:r>
+        <w:rPr>
+          <w:rFonts w:cstheme="minorHAnsi"/>
         </w:rPr>
         <w:t xml:space="preserve"> </w:t>
       </w:r>
       <w:r>
         <w:rPr>
-          <w:rFonts w:ascii="Arial" w:hAnsi="Arial" w:cs="Arial"/>
-          <w:color w:val="333333"/>
-          <w:sz w:val="21"/>
-          <w:szCs w:val="21"/>
-          <w:shd w:val="clear" w:color="auto" w:fill="EEEEEE"/>
-        </w:rPr>
-        <w:t xml:space="preserve"> Law</w:t>
-      </w:r>
-      <w:r>
-        <w:rPr>
-          <w:rFonts w:ascii="Arial" w:hAnsi="Arial" w:cs="Arial"/>
-          <w:color w:val="333333"/>
-          <w:sz w:val="21"/>
-          <w:szCs w:val="21"/>
-          <w:shd w:val="clear" w:color="auto" w:fill="EEEEEE"/>
-        </w:rPr>
-        <w:t> </w:t>
-      </w:r>
-      <w:r>
-        <w:rPr>
-          <w:rFonts w:cstheme="minorHAnsi"/>
-        </w:rPr>
-        <w:t>)</w:t>
-      </w:r>
-      <w:r>
-        <w:rPr>
-          <w:rFonts w:cstheme="minorHAnsi"/>
-        </w:rPr>
-        <w:t>.</w:t>
-      </w:r>
-      <w:r>
-        <w:rPr>
-          <w:rFonts w:cstheme="minorHAnsi"/>
-        </w:rPr>
-        <w:t xml:space="preserve"> [one frame write operation=~12ms, *190 frames =2280ms which is </w:t>
-      </w:r>
-      <w:r>
-        <w:rPr>
-          <w:rFonts w:cstheme="minorHAnsi"/>
-        </w:rPr>
-        <w:t xml:space="preserve">around </w:t>
-      </w:r>
-      <w:r>
-        <w:rPr>
-          <w:rFonts w:cstheme="minorHAnsi"/>
-        </w:rPr>
-        <w:t xml:space="preserve">the </w:t>
-      </w:r>
-      <w:r>
-        <w:rPr>
-          <w:rFonts w:cstheme="minorHAnsi"/>
-        </w:rPr>
-        <w:t>time reported by the farm solution</w:t>
-      </w:r>
-      <w:r>
-        <w:rPr>
-          <w:rFonts w:cstheme="minorHAnsi"/>
-        </w:rPr>
-        <w:t>]</w:t>
+          <w:rFonts w:cstheme="minorHAnsi"/>
+          <w:noProof/>
+        </w:rPr>
+        <w:drawing>
+          <wp:inline distT="0" distB="0" distL="0" distR="0">
+            <wp:extent cx="5943600" cy="3317875"/>
+            <wp:effectExtent l="0" t="0" r="0" b="0"/>
+            <wp:docPr id="1" name="Picture 1"/>
+            <wp:cNvGraphicFramePr>
+              <a:graphicFrameLocks xmlns:a="http://schemas.openxmlformats.org/drawingml/2006/main" noChangeAspect="1"/>
+            </wp:cNvGraphicFramePr>
+            <a:graphic xmlns:a="http://schemas.openxmlformats.org/drawingml/2006/main">
+              <a:graphicData uri="http://schemas.openxmlformats.org/drawingml/2006/picture">
+                <pic:pic xmlns:pic="http://schemas.openxmlformats.org/drawingml/2006/picture">
+                  <pic:nvPicPr>
+                    <pic:cNvPr id="1" name="speedupwithideal.png"/>
+                    <pic:cNvPicPr/>
+                  </pic:nvPicPr>
+                  <pic:blipFill>
+                    <a:blip r:embed="rId13">
+                      <a:extLst>
+                        <a:ext uri="{28A0092B-C50C-407E-A947-70E740481C1C}">
+                          <a14:useLocalDpi xmlns:a14="http://schemas.microsoft.com/office/drawing/2010/main" val="0"/>
+                        </a:ext>
+                      </a:extLst>
+                    </a:blip>
+                    <a:stretch>
+                      <a:fillRect/>
+                    </a:stretch>
+                  </pic:blipFill>
+                  <pic:spPr>
+                    <a:xfrm>
+                      <a:off x="0" y="0"/>
+                      <a:ext cx="5943600" cy="3317875"/>
+                    </a:xfrm>
+                    <a:prstGeom prst="rect">
+                      <a:avLst/>
+                    </a:prstGeom>
+                  </pic:spPr>
+                </pic:pic>
+              </a:graphicData>
+            </a:graphic>
+          </wp:inline>
+        </w:drawing>
+      </w:r>
+    </w:p>
+    <w:p>
+      <w:pPr>
+        <w:rPr>
+          <w:rFonts w:cstheme="minorHAnsi"/>
+        </w:rPr>
+      </w:pPr>
+      <w:r>
+        <w:rPr>
+          <w:rFonts w:cstheme="minorHAnsi"/>
+        </w:rPr>
+        <w:lastRenderedPageBreak/>
+        <w:t xml:space="preserve">Omitting the ideal for better comparison between the implementations </w:t>
+      </w:r>
+      <w:r>
+        <w:rPr>
+          <w:rFonts w:cstheme="minorHAnsi"/>
+        </w:rPr>
+        <w:br/>
       </w:r>
       <w:r>
         <w:rPr>
@@ -1975,7 +2933,7 @@
                     <pic:cNvPicPr/>
                   </pic:nvPicPr>
                   <pic:blipFill>
-                    <a:blip r:embed="rId11">
+                    <a:blip r:embed="rId14">
                       <a:extLst>
                         <a:ext uri="{28A0092B-C50C-407E-A947-70E740481C1C}">
                           <a14:useLocalDpi xmlns:a14="http://schemas.microsoft.com/office/drawing/2010/main" val="0"/>
@@ -2006,50 +2964,764 @@
       <w:pPr>
         <w:rPr>
           <w:rFonts w:cstheme="minorHAnsi"/>
-        </w:rPr>
-      </w:pPr>
-      <w:r>
-        <w:rPr>
-          <w:rFonts w:cstheme="minorHAnsi"/>
-        </w:rPr>
-        <w:t xml:space="preserve">We can </w:t>
-      </w:r>
-      <w:r>
-        <w:rPr>
-          <w:rFonts w:cstheme="minorHAnsi"/>
+          <w:noProof/>
+          <w:sz w:val="24"/>
+          <w:szCs w:val="24"/>
+        </w:rPr>
+      </w:pPr>
+      <w:r>
+        <w:rPr>
+          <w:rFonts w:cstheme="minorHAnsi"/>
+          <w:noProof/>
+          <w:sz w:val="24"/>
+          <w:szCs w:val="24"/>
+        </w:rPr>
+        <w:t>We can</w:t>
+      </w:r>
+      <w:r>
+        <w:rPr>
+          <w:rFonts w:cstheme="minorHAnsi"/>
+          <w:noProof/>
+          <w:sz w:val="24"/>
+          <w:szCs w:val="24"/>
+        </w:rPr>
+        <w:t xml:space="preserve"> easily</w:t>
+      </w:r>
+      <w:r>
+        <w:rPr>
+          <w:rFonts w:cstheme="minorHAnsi"/>
+          <w:noProof/>
+          <w:sz w:val="24"/>
+          <w:szCs w:val="24"/>
+        </w:rPr>
+        <w:t xml:space="preserve"> </w:t>
+      </w:r>
+      <w:r>
+        <w:rPr>
+          <w:rFonts w:cstheme="minorHAnsi"/>
+          <w:noProof/>
+          <w:sz w:val="24"/>
+          <w:szCs w:val="24"/>
         </w:rPr>
         <w:t xml:space="preserve">notice a major drop </w:t>
       </w:r>
       <w:r>
         <w:rPr>
           <w:rFonts w:cstheme="minorHAnsi"/>
+          <w:noProof/>
+          <w:sz w:val="24"/>
+          <w:szCs w:val="24"/>
         </w:rPr>
         <w:t>in</w:t>
       </w:r>
       <w:r>
         <w:rPr>
           <w:rFonts w:cstheme="minorHAnsi"/>
+          <w:noProof/>
+          <w:sz w:val="24"/>
+          <w:szCs w:val="24"/>
         </w:rPr>
         <w:t xml:space="preserve"> the farm implementation</w:t>
       </w:r>
       <w:r>
         <w:rPr>
           <w:rFonts w:cstheme="minorHAnsi"/>
-        </w:rPr>
-        <w:t xml:space="preserve">’s </w:t>
-      </w:r>
-      <w:r>
-        <w:rPr>
-          <w:rFonts w:cstheme="minorHAnsi"/>
-        </w:rPr>
-        <w:t>performance measures</w:t>
-      </w:r>
-      <w:r>
-        <w:rPr>
-          <w:rFonts w:cstheme="minorHAnsi"/>
+          <w:noProof/>
+          <w:sz w:val="24"/>
+          <w:szCs w:val="24"/>
+        </w:rPr>
+        <w:t>’s performance measures</w:t>
+      </w:r>
+      <w:r>
+        <w:rPr>
+          <w:rFonts w:cstheme="minorHAnsi"/>
+          <w:noProof/>
+          <w:sz w:val="24"/>
+          <w:szCs w:val="24"/>
         </w:rPr>
         <w:t xml:space="preserve"> when the number of cores exceeds 22 [since two are already dedicated to the emitter and collector]</w:t>
       </w:r>
+    </w:p>
+    <w:p>
+      <w:pPr>
+        <w:rPr>
+          <w:rFonts w:cstheme="minorHAnsi"/>
+          <w:noProof/>
+          <w:sz w:val="24"/>
+          <w:szCs w:val="24"/>
+        </w:rPr>
+      </w:pPr>
+    </w:p>
+    <w:p>
+      <w:pPr>
+        <w:rPr>
+          <w:rFonts w:cstheme="minorHAnsi"/>
+          <w:b/>
+          <w:bCs/>
+          <w:noProof/>
+          <w:sz w:val="28"/>
+          <w:szCs w:val="28"/>
+        </w:rPr>
+      </w:pPr>
+      <w:r>
+        <w:rPr>
+          <w:rFonts w:cstheme="minorHAnsi"/>
+          <w:b/>
+          <w:bCs/>
+          <w:noProof/>
+          <w:sz w:val="28"/>
+          <w:szCs w:val="28"/>
+        </w:rPr>
+        <w:t>Regarding t</w:t>
+      </w:r>
+      <w:r>
+        <w:rPr>
+          <w:rFonts w:cstheme="minorHAnsi"/>
+          <w:b/>
+          <w:bCs/>
+          <w:noProof/>
+          <w:sz w:val="28"/>
+          <w:szCs w:val="28"/>
+        </w:rPr>
+        <w:t>he difference between the ideal</w:t>
+      </w:r>
+      <w:r>
+        <w:rPr>
+          <w:rFonts w:cstheme="minorHAnsi"/>
+          <w:b/>
+          <w:bCs/>
+          <w:noProof/>
+          <w:sz w:val="28"/>
+          <w:szCs w:val="28"/>
+        </w:rPr>
+        <w:t xml:space="preserve"> </w:t>
+      </w:r>
+      <w:r>
+        <w:rPr>
+          <w:rFonts w:cstheme="minorHAnsi"/>
+          <w:b/>
+          <w:bCs/>
+          <w:noProof/>
+          <w:sz w:val="28"/>
+          <w:szCs w:val="28"/>
+        </w:rPr>
+        <w:t xml:space="preserve">case </w:t>
+      </w:r>
+      <w:r>
+        <w:rPr>
+          <w:rFonts w:cstheme="minorHAnsi"/>
+          <w:b/>
+          <w:bCs/>
+          <w:noProof/>
+          <w:sz w:val="28"/>
+          <w:szCs w:val="28"/>
+        </w:rPr>
+        <w:t>and the actual</w:t>
+      </w:r>
+    </w:p>
+    <w:p>
+      <w:pPr>
+        <w:rPr>
+          <w:rFonts w:cstheme="minorHAnsi"/>
+          <w:noProof/>
+          <w:sz w:val="24"/>
+          <w:szCs w:val="24"/>
+        </w:rPr>
+      </w:pPr>
+      <w:r>
+        <w:rPr>
+          <w:rFonts w:cstheme="minorHAnsi"/>
+          <w:noProof/>
+          <w:sz w:val="24"/>
+          <w:szCs w:val="24"/>
+        </w:rPr>
+        <w:t>M</w:t>
+      </w:r>
+      <w:r>
+        <w:rPr>
+          <w:rFonts w:cstheme="minorHAnsi"/>
+          <w:noProof/>
+          <w:sz w:val="24"/>
+          <w:szCs w:val="24"/>
+        </w:rPr>
+        <w:t>y reasoning would be that it is due to the bottleneck when saving the frames to disk, meaning, whatever the speed we can achieve from dividing the frames between workers, we are limited by the inevitable sequential parts of the pipeline</w:t>
+      </w:r>
+      <w:r>
+        <w:rPr>
+          <w:rFonts w:cstheme="minorHAnsi"/>
+          <w:noProof/>
+          <w:sz w:val="24"/>
+          <w:szCs w:val="24"/>
+        </w:rPr>
+        <w:t xml:space="preserve"> </w:t>
+      </w:r>
+      <w:r>
+        <w:rPr>
+          <w:rFonts w:cstheme="minorHAnsi"/>
+          <w:noProof/>
+          <w:sz w:val="24"/>
+          <w:szCs w:val="24"/>
+        </w:rPr>
+        <w:t>(</w:t>
+      </w:r>
+      <w:r>
+        <w:rPr>
+          <w:rFonts w:cstheme="minorHAnsi"/>
+          <w:noProof/>
+          <w:sz w:val="24"/>
+          <w:szCs w:val="24"/>
+        </w:rPr>
+        <w:t>Amdahl’</w:t>
+      </w:r>
+      <w:r>
+        <w:rPr>
+          <w:rFonts w:cstheme="minorHAnsi"/>
+          <w:noProof/>
+          <w:sz w:val="24"/>
+          <w:szCs w:val="24"/>
+        </w:rPr>
+        <w:t>s</w:t>
+      </w:r>
+      <w:r>
+        <w:rPr>
+          <w:rFonts w:cstheme="minorHAnsi"/>
+          <w:noProof/>
+          <w:sz w:val="24"/>
+          <w:szCs w:val="24"/>
+        </w:rPr>
+        <w:t xml:space="preserve"> Law</w:t>
+      </w:r>
+      <w:r>
+        <w:rPr>
+          <w:rFonts w:cstheme="minorHAnsi"/>
+          <w:noProof/>
+          <w:sz w:val="24"/>
+          <w:szCs w:val="24"/>
+        </w:rPr>
+        <w:t>).</w:t>
+      </w:r>
+    </w:p>
+    <w:p>
+      <w:pPr>
+        <w:rPr>
+          <w:rFonts w:cstheme="minorHAnsi"/>
+          <w:noProof/>
+          <w:sz w:val="24"/>
+          <w:szCs w:val="24"/>
+        </w:rPr>
+      </w:pPr>
+      <w:r>
+        <w:rPr>
+          <w:rFonts w:cstheme="minorHAnsi"/>
+          <w:noProof/>
+          <w:sz w:val="24"/>
+          <w:szCs w:val="24"/>
+        </w:rPr>
+        <w:t xml:space="preserve"> [</w:t>
+      </w:r>
+      <w:r>
+        <w:rPr>
+          <w:rFonts w:cstheme="minorHAnsi"/>
+          <w:noProof/>
+          <w:sz w:val="24"/>
+          <w:szCs w:val="24"/>
+        </w:rPr>
+        <w:t xml:space="preserve"> </w:t>
+      </w:r>
+      <w:r>
+        <w:rPr>
+          <w:rFonts w:cstheme="minorHAnsi"/>
+          <w:noProof/>
+          <w:sz w:val="24"/>
+          <w:szCs w:val="24"/>
+        </w:rPr>
+        <w:t>one frame write operation=</w:t>
+      </w:r>
+      <w:r>
+        <w:rPr>
+          <w:rFonts w:cstheme="minorHAnsi"/>
+          <w:noProof/>
+          <w:sz w:val="24"/>
+          <w:szCs w:val="24"/>
+        </w:rPr>
+        <w:t xml:space="preserve"> </w:t>
+      </w:r>
+      <w:r>
+        <w:rPr>
+          <w:rFonts w:cstheme="minorHAnsi"/>
+          <w:noProof/>
+          <w:sz w:val="24"/>
+          <w:szCs w:val="24"/>
+        </w:rPr>
+        <w:t>~12ms, x</w:t>
+      </w:r>
+      <w:r>
+        <w:rPr>
+          <w:rFonts w:cstheme="minorHAnsi"/>
+          <w:noProof/>
+          <w:sz w:val="24"/>
+          <w:szCs w:val="24"/>
+        </w:rPr>
+        <w:t>190 frames in chaplin.mp4 video =</w:t>
+      </w:r>
+      <w:r>
+        <w:rPr>
+          <w:rFonts w:cstheme="minorHAnsi"/>
+          <w:noProof/>
+          <w:sz w:val="24"/>
+          <w:szCs w:val="24"/>
+        </w:rPr>
+        <w:t xml:space="preserve"> </w:t>
+      </w:r>
+      <w:r>
+        <w:rPr>
+          <w:rFonts w:cstheme="minorHAnsi"/>
+          <w:noProof/>
+          <w:sz w:val="24"/>
+          <w:szCs w:val="24"/>
+        </w:rPr>
+        <w:t>2280ms which is around the time reported by the farm solution]</w:t>
+      </w:r>
+    </w:p>
+    <w:p>
+      <w:pPr>
+        <w:rPr>
+          <w:rFonts w:cstheme="minorHAnsi"/>
+          <w:noProof/>
+          <w:sz w:val="24"/>
+          <w:szCs w:val="24"/>
+        </w:rPr>
+      </w:pPr>
+      <w:r>
+        <w:rPr>
+          <w:rFonts w:cstheme="minorHAnsi"/>
+          <w:noProof/>
+          <w:sz w:val="24"/>
+          <w:szCs w:val="24"/>
+        </w:rPr>
+        <w:t>In a previous code version I tried to provide an output buffer to keep the frames in then flush a batch of frames together</w:t>
+      </w:r>
+      <w:r>
+        <w:rPr>
+          <w:rFonts w:cstheme="minorHAnsi"/>
+          <w:noProof/>
+          <w:sz w:val="24"/>
+          <w:szCs w:val="24"/>
+        </w:rPr>
+        <w:t xml:space="preserve"> instead of writing them one by one to the disk</w:t>
+      </w:r>
+      <w:r>
+        <w:rPr>
+          <w:rFonts w:cstheme="minorHAnsi"/>
+          <w:noProof/>
+          <w:sz w:val="24"/>
+          <w:szCs w:val="24"/>
+        </w:rPr>
+        <w:t>, but unfortunately there is no batch write frames to disk in OpenCV</w:t>
+      </w:r>
+      <w:r>
+        <w:rPr>
+          <w:rFonts w:cstheme="minorHAnsi"/>
+          <w:noProof/>
+          <w:sz w:val="24"/>
+          <w:szCs w:val="24"/>
+        </w:rPr>
+        <w:t>.</w:t>
+      </w:r>
+    </w:p>
+    <w:p>
+      <w:pPr>
+        <w:rPr>
+          <w:rFonts w:cstheme="minorHAnsi"/>
+          <w:noProof/>
+          <w:sz w:val="24"/>
+          <w:szCs w:val="24"/>
+        </w:rPr>
+      </w:pPr>
+      <w:r>
+        <w:rPr>
+          <w:rFonts w:cstheme="minorHAnsi"/>
+          <w:noProof/>
+          <w:sz w:val="24"/>
+          <w:szCs w:val="24"/>
+        </w:rPr>
+        <w:t xml:space="preserve">And parallelizing the saving to disk part will definitely </w:t>
+      </w:r>
+      <w:r>
+        <w:rPr>
+          <w:rFonts w:cstheme="minorHAnsi"/>
+          <w:noProof/>
+          <w:sz w:val="24"/>
+          <w:szCs w:val="24"/>
+        </w:rPr>
+        <w:t>cause a race condition</w:t>
+      </w:r>
+      <w:r>
+        <w:rPr>
+          <w:rFonts w:cstheme="minorHAnsi"/>
+          <w:noProof/>
+          <w:sz w:val="24"/>
+          <w:szCs w:val="24"/>
+        </w:rPr>
+        <w:t xml:space="preserve"> between the </w:t>
+      </w:r>
+      <w:r>
+        <w:rPr>
+          <w:rFonts w:cstheme="minorHAnsi"/>
+          <w:noProof/>
+          <w:sz w:val="24"/>
+          <w:szCs w:val="24"/>
+        </w:rPr>
+        <w:t xml:space="preserve">different </w:t>
+      </w:r>
+      <w:r>
+        <w:rPr>
+          <w:rFonts w:cstheme="minorHAnsi"/>
+          <w:noProof/>
+          <w:sz w:val="24"/>
+          <w:szCs w:val="24"/>
+        </w:rPr>
+        <w:t>writers</w:t>
+      </w:r>
+      <w:r>
+        <w:rPr>
+          <w:rFonts w:cstheme="minorHAnsi"/>
+          <w:noProof/>
+          <w:sz w:val="24"/>
+          <w:szCs w:val="24"/>
+        </w:rPr>
+        <w:t xml:space="preserve"> trying to access and use the videowriter object at the same time</w:t>
+      </w:r>
+      <w:r>
+        <w:rPr>
+          <w:rFonts w:cstheme="minorHAnsi"/>
+          <w:noProof/>
+          <w:sz w:val="24"/>
+          <w:szCs w:val="24"/>
+        </w:rPr>
+        <w:t xml:space="preserve"> which may no longer guarantee the frames order</w:t>
+      </w:r>
+      <w:r>
+        <w:rPr>
+          <w:rFonts w:cstheme="minorHAnsi"/>
+          <w:noProof/>
+          <w:sz w:val="24"/>
+          <w:szCs w:val="24"/>
+        </w:rPr>
+        <w:t>.</w:t>
+      </w:r>
+    </w:p>
+    <w:p>
+      <w:pPr>
+        <w:rPr>
+          <w:rFonts w:cstheme="minorHAnsi"/>
+          <w:noProof/>
+          <w:sz w:val="24"/>
+          <w:szCs w:val="24"/>
+        </w:rPr>
+      </w:pPr>
+    </w:p>
+    <w:p>
+      <w:pPr>
+        <w:rPr>
+          <w:rFonts w:cstheme="minorHAnsi"/>
+          <w:b/>
+          <w:bCs/>
+          <w:sz w:val="28"/>
+          <w:szCs w:val="28"/>
+        </w:rPr>
+      </w:pPr>
+    </w:p>
+    <w:p>
+      <w:pPr>
+        <w:rPr>
+          <w:rFonts w:cstheme="minorHAnsi"/>
+          <w:b/>
+          <w:bCs/>
+          <w:sz w:val="28"/>
+          <w:szCs w:val="28"/>
+        </w:rPr>
+      </w:pPr>
+      <w:bookmarkStart w:id="0" w:name="_GoBack"/>
+      <w:bookmarkEnd w:id="0"/>
+    </w:p>
+    <w:p>
+      <w:pPr>
+        <w:rPr>
+          <w:rFonts w:cstheme="minorHAnsi"/>
+          <w:b/>
+          <w:bCs/>
+          <w:sz w:val="28"/>
+          <w:szCs w:val="28"/>
+        </w:rPr>
+      </w:pPr>
+    </w:p>
+    <w:p>
+      <w:pPr>
+        <w:rPr>
+          <w:rFonts w:cstheme="minorHAnsi"/>
+          <w:b/>
+          <w:bCs/>
+          <w:sz w:val="28"/>
+          <w:szCs w:val="28"/>
+        </w:rPr>
+      </w:pPr>
+      <w:r>
+        <w:rPr>
+          <w:rFonts w:cstheme="minorHAnsi"/>
+          <w:b/>
+          <w:bCs/>
+          <w:sz w:val="28"/>
+          <w:szCs w:val="28"/>
+        </w:rPr>
+        <w:t>References</w:t>
+      </w:r>
+    </w:p>
+    <w:p>
+      <w:pPr>
+        <w:rPr>
+          <w:rFonts w:cstheme="minorHAnsi"/>
+          <w:b/>
+          <w:bCs/>
+          <w:noProof/>
+          <w:sz w:val="24"/>
+          <w:szCs w:val="24"/>
+        </w:rPr>
+      </w:pPr>
+      <w:r>
+        <w:rPr>
+          <w:rFonts w:cstheme="minorHAnsi"/>
+          <w:b/>
+          <w:bCs/>
+          <w:noProof/>
+          <w:sz w:val="24"/>
+          <w:szCs w:val="24"/>
+        </w:rPr>
+        <w:t>Unipi SPM lecture notes</w:t>
+      </w:r>
+      <w:r>
+        <w:rPr>
+          <w:rFonts w:cstheme="minorHAnsi"/>
+          <w:b/>
+          <w:bCs/>
+          <w:noProof/>
+          <w:sz w:val="24"/>
+          <w:szCs w:val="24"/>
+        </w:rPr>
+        <w:t xml:space="preserve"> [2016/2017]</w:t>
+      </w:r>
+    </w:p>
+    <w:p>
+      <w:pPr>
+        <w:rPr>
+          <w:rFonts w:cstheme="minorHAnsi"/>
+          <w:b/>
+          <w:bCs/>
+          <w:noProof/>
+          <w:sz w:val="24"/>
+          <w:szCs w:val="24"/>
+        </w:rPr>
+      </w:pPr>
+      <w:hyperlink r:id="rId15" w:history="1">
+        <w:r>
+          <w:rPr>
+            <w:rStyle w:val="Hyperlink"/>
+            <w:rFonts w:cstheme="minorHAnsi"/>
+            <w:b/>
+            <w:bCs/>
+            <w:noProof/>
+            <w:sz w:val="24"/>
+            <w:szCs w:val="24"/>
+          </w:rPr>
+          <w:t>http://didawiki.cli.di.unipi.it/doku.php/magistraleinformaticanetworking/spm/spm1617lessons</w:t>
+        </w:r>
+      </w:hyperlink>
+    </w:p>
+    <w:p>
+      <w:pPr>
+        <w:rPr>
+          <w:rFonts w:cstheme="minorHAnsi"/>
+          <w:b/>
+          <w:bCs/>
+          <w:noProof/>
+          <w:sz w:val="24"/>
+          <w:szCs w:val="24"/>
+        </w:rPr>
+      </w:pPr>
+      <w:r>
+        <w:rPr>
+          <w:rFonts w:cstheme="minorHAnsi"/>
+          <w:b/>
+          <w:bCs/>
+          <w:noProof/>
+          <w:sz w:val="24"/>
+          <w:szCs w:val="24"/>
+        </w:rPr>
+        <w:t>OpenCV documentation</w:t>
+      </w:r>
+    </w:p>
+    <w:p>
+      <w:pPr>
+        <w:rPr>
+          <w:rFonts w:cstheme="minorHAnsi"/>
+          <w:b/>
+          <w:bCs/>
+          <w:noProof/>
+          <w:sz w:val="24"/>
+          <w:szCs w:val="24"/>
+        </w:rPr>
+      </w:pPr>
+      <w:hyperlink r:id="rId16" w:history="1">
+        <w:r>
+          <w:rPr>
+            <w:rStyle w:val="Hyperlink"/>
+            <w:rFonts w:cstheme="minorHAnsi"/>
+            <w:b/>
+            <w:bCs/>
+            <w:noProof/>
+            <w:sz w:val="24"/>
+            <w:szCs w:val="24"/>
+          </w:rPr>
+          <w:t>http://docs.opencv.org/</w:t>
+        </w:r>
+      </w:hyperlink>
+    </w:p>
+    <w:p>
+      <w:pPr>
+        <w:rPr>
+          <w:rFonts w:cstheme="minorHAnsi"/>
+          <w:b/>
+          <w:bCs/>
+          <w:noProof/>
+          <w:sz w:val="24"/>
+          <w:szCs w:val="24"/>
+        </w:rPr>
+      </w:pPr>
+      <w:r>
+        <w:rPr>
+          <w:rFonts w:cstheme="minorHAnsi"/>
+          <w:b/>
+          <w:bCs/>
+          <w:noProof/>
+          <w:sz w:val="24"/>
+          <w:szCs w:val="24"/>
+        </w:rPr>
+        <w:t xml:space="preserve">FastFlow tutorials and examples </w:t>
+      </w:r>
+    </w:p>
+    <w:p>
+      <w:pPr>
+        <w:rPr>
+          <w:rFonts w:cstheme="minorHAnsi"/>
+          <w:noProof/>
+          <w:sz w:val="24"/>
+          <w:szCs w:val="24"/>
+        </w:rPr>
+      </w:pPr>
+      <w:hyperlink r:id="rId17" w:history="1">
+        <w:r>
+          <w:rPr>
+            <w:rStyle w:val="Hyperlink"/>
+            <w:rFonts w:cstheme="minorHAnsi"/>
+            <w:noProof/>
+            <w:sz w:val="24"/>
+            <w:szCs w:val="24"/>
+          </w:rPr>
+          <w:t>http://calvados.di.unipi.it/dokuwiki/doku.php/ffnamespace:tutorial</w:t>
+        </w:r>
+      </w:hyperlink>
+    </w:p>
+    <w:p>
+      <w:pPr>
+        <w:rPr>
+          <w:rFonts w:cstheme="minorHAnsi"/>
+          <w:b/>
+          <w:bCs/>
+          <w:noProof/>
+          <w:sz w:val="24"/>
+          <w:szCs w:val="24"/>
+        </w:rPr>
+      </w:pPr>
+      <w:r>
+        <w:rPr>
+          <w:rFonts w:cstheme="minorHAnsi"/>
+          <w:b/>
+          <w:bCs/>
+          <w:noProof/>
+          <w:sz w:val="24"/>
+          <w:szCs w:val="24"/>
+        </w:rPr>
+        <w:t xml:space="preserve">Wikipedia </w:t>
+      </w:r>
+    </w:p>
+    <w:p>
+      <w:pPr>
+        <w:rPr>
+          <w:rStyle w:val="Hyperlink"/>
+          <w:rFonts w:cstheme="minorHAnsi"/>
+        </w:rPr>
+      </w:pPr>
+      <w:hyperlink r:id="rId18" w:history="1">
+        <w:r>
+          <w:rPr>
+            <w:rStyle w:val="Hyperlink"/>
+            <w:rFonts w:cstheme="minorHAnsi"/>
+          </w:rPr>
+          <w:t>https://en.wikipedia.org/wiki/Sobel_operator</w:t>
+        </w:r>
+      </w:hyperlink>
+    </w:p>
+    <w:p>
+      <w:pPr>
+        <w:rPr>
+          <w:rFonts w:cstheme="minorHAnsi"/>
+        </w:rPr>
+      </w:pPr>
+      <w:hyperlink r:id="rId19" w:history="1">
+        <w:r>
+          <w:rPr>
+            <w:rStyle w:val="Hyperlink"/>
+            <w:rFonts w:cstheme="minorHAnsi"/>
+          </w:rPr>
+          <w:t>https://en.wikipedia.org/wiki/Normalization_(image_processing)</w:t>
+        </w:r>
+      </w:hyperlink>
+    </w:p>
+    <w:p>
+      <w:pPr>
+        <w:rPr>
+          <w:rStyle w:val="Hyperlink"/>
+          <w:rFonts w:cstheme="minorHAnsi"/>
+        </w:rPr>
+      </w:pPr>
+    </w:p>
+    <w:p>
+      <w:pPr>
+        <w:rPr>
+          <w:rStyle w:val="Hyperlink"/>
+          <w:rFonts w:cstheme="minorHAnsi"/>
+        </w:rPr>
+      </w:pPr>
+    </w:p>
+    <w:p>
+      <w:pPr>
+        <w:rPr>
+          <w:rFonts w:cstheme="minorHAnsi"/>
+          <w:noProof/>
+          <w:sz w:val="24"/>
+          <w:szCs w:val="24"/>
+        </w:rPr>
+      </w:pPr>
+    </w:p>
+    <w:p>
+      <w:pPr>
+        <w:rPr>
+          <w:rFonts w:cstheme="minorHAnsi"/>
+          <w:noProof/>
+          <w:sz w:val="24"/>
+          <w:szCs w:val="24"/>
+        </w:rPr>
+      </w:pPr>
     </w:p>
     <w:sectPr>
       <w:pgSz w:w="12240" w:h="15840"/>
@@ -2063,7 +3735,7 @@
 </file>
 
 <file path=word/numbering.xml><?xml version="1.0" encoding="utf-8"?>
-<w:numbering xmlns:wpc="http://schemas.microsoft.com/office/word/2010/wordprocessingCanvas" xmlns:cx="http://schemas.microsoft.com/office/drawing/2014/chartex" xmlns:cx1="http://schemas.microsoft.com/office/drawing/2015/9/8/chartex" xmlns:cx2="http://schemas.microsoft.com/office/drawing/2015/10/21/chartex" xmlns:cx3="http://schemas.microsoft.com/office/drawing/2016/5/9/chartex" xmlns:cx4="http://schemas.microsoft.com/office/drawing/2016/5/10/chartex" xmlns:cx5="http://schemas.microsoft.com/office/drawing/2016/5/11/chartex" xmlns:cx6="http://schemas.microsoft.com/office/drawing/2016/5/12/chartex" xmlns:cx7="http://schemas.microsoft.com/office/drawing/2016/5/13/chartex" xmlns:cx8="http://schemas.microsoft.com/office/drawing/2016/5/14/chartex" xmlns:mc="http://schemas.openxmlformats.org/markup-compatibility/2006" xmlns:aink="http://schemas.microsoft.com/office/drawing/2016/ink" xmlns:am3d="http://schemas.microsoft.com/office/drawing/2017/model3d" xmlns:o="urn:schemas-microsoft-com:office:office" xmlns:r="http://schemas.openxmlformats.org/officeDocument/2006/relationships" xmlns:m="http://schemas.openxmlformats.org/officeDocument/2006/math" xmlns:v="urn:schemas-microsoft-com:vml" xmlns:wp14="http://schemas.microsoft.com/office/word/2010/wordprocessingDrawing" xmlns:wp="http://schemas.openxmlformats.org/drawingml/2006/wordprocessingDrawing" xmlns:w10="urn:schemas-microsoft-com:office:word" xmlns:w="http://schemas.openxmlformats.org/wordprocessingml/2006/main" xmlns:w14="http://schemas.microsoft.com/office/word/2010/wordml" xmlns:w15="http://schemas.microsoft.com/office/word/2012/wordml" xmlns:w16cid="http://schemas.microsoft.com/office/word/2016/wordml/cid" xmlns:w16se="http://schemas.microsoft.com/office/word/2015/wordml/symex" xmlns:wpg="http://schemas.microsoft.com/office/word/2010/wordprocessingGroup" xmlns:wpi="http://schemas.microsoft.com/office/word/2010/wordprocessingInk" xmlns:wne="http://schemas.microsoft.com/office/word/2006/wordml" xmlns:wps="http://schemas.microsoft.com/office/word/2010/wordprocessingShape" mc:Ignorable="w14 w15 w16se w16cid wp14">
+<w:numbering xmlns:wpc="http://schemas.microsoft.com/office/word/2010/wordprocessingCanvas" xmlns:mc="http://schemas.openxmlformats.org/markup-compatibility/2006" xmlns:o="urn:schemas-microsoft-com:office:office" xmlns:r="http://schemas.openxmlformats.org/officeDocument/2006/relationships" xmlns:m="http://schemas.openxmlformats.org/officeDocument/2006/math" xmlns:v="urn:schemas-microsoft-com:vml" xmlns:wp14="http://schemas.microsoft.com/office/word/2010/wordprocessingDrawing" xmlns:wp="http://schemas.openxmlformats.org/drawingml/2006/wordprocessingDrawing" xmlns:w10="urn:schemas-microsoft-com:office:word" xmlns:w="http://schemas.openxmlformats.org/wordprocessingml/2006/main" xmlns:w14="http://schemas.microsoft.com/office/word/2010/wordml" xmlns:w15="http://schemas.microsoft.com/office/word/2012/wordml" xmlns:wpg="http://schemas.microsoft.com/office/word/2010/wordprocessingGroup" xmlns:wpi="http://schemas.microsoft.com/office/word/2010/wordprocessingInk" xmlns:wne="http://schemas.microsoft.com/office/word/2006/wordml" xmlns:wps="http://schemas.microsoft.com/office/word/2010/wordprocessingShape" mc:Ignorable="w14 w15 wp14">
   <w:abstractNum w:abstractNumId="0" w15:restartNumberingAfterBreak="0">
     <w:nsid w:val="10827FBE"/>
     <w:multiLevelType w:val="multilevel"/>
@@ -2475,7 +4147,7 @@
 </file>
 
 <file path=word/styles.xml><?xml version="1.0" encoding="utf-8"?>
-<w:styles xmlns:mc="http://schemas.openxmlformats.org/markup-compatibility/2006" xmlns:r="http://schemas.openxmlformats.org/officeDocument/2006/relationships" xmlns:w="http://schemas.openxmlformats.org/wordprocessingml/2006/main" xmlns:w14="http://schemas.microsoft.com/office/word/2010/wordml" xmlns:w15="http://schemas.microsoft.com/office/word/2012/wordml" xmlns:w16cid="http://schemas.microsoft.com/office/word/2016/wordml/cid" xmlns:w16se="http://schemas.microsoft.com/office/word/2015/wordml/symex" mc:Ignorable="w14 w15 w16se w16cid">
+<w:styles xmlns:mc="http://schemas.openxmlformats.org/markup-compatibility/2006" xmlns:r="http://schemas.openxmlformats.org/officeDocument/2006/relationships" xmlns:w="http://schemas.openxmlformats.org/wordprocessingml/2006/main" xmlns:w14="http://schemas.microsoft.com/office/word/2010/wordml" xmlns:w15="http://schemas.microsoft.com/office/word/2012/wordml" mc:Ignorable="w14 w15">
   <w:docDefaults>
     <w:rPrDefault>
       <w:rPr>
@@ -2490,7 +4162,7 @@
       </w:pPr>
     </w:pPrDefault>
   </w:docDefaults>
-  <w:latentStyles w:defLockedState="0" w:defUIPriority="99" w:defSemiHidden="0" w:defUnhideWhenUsed="0" w:defQFormat="0" w:count="375">
+  <w:latentStyles w:defLockedState="0" w:defUIPriority="99" w:defSemiHidden="0" w:defUnhideWhenUsed="0" w:defQFormat="0" w:count="371">
     <w:lsdException w:name="Normal" w:uiPriority="0" w:qFormat="1"/>
     <w:lsdException w:name="heading 1" w:uiPriority="9" w:qFormat="1"/>
     <w:lsdException w:name="heading 2" w:semiHidden="1" w:uiPriority="9" w:unhideWhenUsed="1" w:qFormat="1"/>
@@ -2596,6 +4268,7 @@
     <w:lsdException w:name="HTML Sample" w:semiHidden="1" w:unhideWhenUsed="1"/>
     <w:lsdException w:name="HTML Typewriter" w:semiHidden="1" w:unhideWhenUsed="1"/>
     <w:lsdException w:name="HTML Variable" w:semiHidden="1" w:unhideWhenUsed="1"/>
+    <w:lsdException w:name="Normal Table" w:semiHidden="1" w:unhideWhenUsed="1"/>
     <w:lsdException w:name="annotation subject" w:semiHidden="1" w:unhideWhenUsed="1"/>
     <w:lsdException w:name="No List" w:semiHidden="1" w:unhideWhenUsed="1"/>
     <w:lsdException w:name="Outline List 1" w:semiHidden="1" w:unhideWhenUsed="1"/>
@@ -2639,8 +4312,10 @@
     <w:lsdException w:name="Table Elegant" w:semiHidden="1" w:unhideWhenUsed="1"/>
     <w:lsdException w:name="Table Professional" w:semiHidden="1" w:unhideWhenUsed="1"/>
     <w:lsdException w:name="Table Subtle 1" w:semiHidden="1" w:unhideWhenUsed="1"/>
+    <w:lsdException w:name="Table Subtle 2" w:semiHidden="1" w:unhideWhenUsed="1"/>
     <w:lsdException w:name="Table Web 1" w:semiHidden="1" w:unhideWhenUsed="1"/>
     <w:lsdException w:name="Table Web 2" w:semiHidden="1" w:unhideWhenUsed="1"/>
+    <w:lsdException w:name="Table Web 3" w:semiHidden="1" w:unhideWhenUsed="1"/>
     <w:lsdException w:name="Balloon Text" w:semiHidden="1" w:unhideWhenUsed="1"/>
     <w:lsdException w:name="Table Grid" w:uiPriority="39"/>
     <w:lsdException w:name="Table Theme" w:semiHidden="1" w:unhideWhenUsed="1"/>
@@ -2859,10 +4534,6 @@
     <w:lsdException w:name="List Table 5 Dark Accent 6" w:uiPriority="50"/>
     <w:lsdException w:name="List Table 6 Colorful Accent 6" w:uiPriority="51"/>
     <w:lsdException w:name="List Table 7 Colorful Accent 6" w:uiPriority="52"/>
-    <w:lsdException w:name="Mention" w:semiHidden="1" w:unhideWhenUsed="1"/>
-    <w:lsdException w:name="Smart Hyperlink" w:semiHidden="1" w:unhideWhenUsed="1"/>
-    <w:lsdException w:name="Hashtag" w:semiHidden="1" w:unhideWhenUsed="1"/>
-    <w:lsdException w:name="Unresolved Mention" w:semiHidden="1" w:unhideWhenUsed="1"/>
   </w:latentStyles>
   <w:style w:type="paragraph" w:default="1" w:styleId="Normal">
     <w:name w:val="Normal"/>
@@ -3047,7 +4718,7 @@
       <w:u w:val="single"/>
     </w:rPr>
   </w:style>
-  <w:style w:type="character" w:styleId="UnresolvedMention">
+  <w:style w:type="character" w:customStyle="1" w:styleId="UnresolvedMention">
     <w:name w:val="Unresolved Mention"/>
     <w:basedOn w:val="DefaultParagraphFont"/>
     <w:uiPriority w:val="99"/>
@@ -3069,6 +4740,24 @@
     <w:rPr>
       <w:color w:val="954F72" w:themeColor="followedHyperlink"/>
       <w:u w:val="single"/>
+    </w:rPr>
+  </w:style>
+  <w:style w:type="paragraph" w:styleId="NormalWeb">
+    <w:name w:val="Normal (Web)"/>
+    <w:basedOn w:val="Normal"/>
+    <w:uiPriority w:val="99"/>
+    <w:semiHidden/>
+    <w:unhideWhenUsed/>
+    <w:rsid w:val="00B0229B"/>
+    <w:pPr>
+      <w:suppressAutoHyphens w:val="0"/>
+      <w:spacing w:before="100" w:beforeAutospacing="1" w:after="100" w:afterAutospacing="1" w:line="240" w:lineRule="auto"/>
+    </w:pPr>
+    <w:rPr>
+      <w:rFonts w:ascii="Times New Roman" w:eastAsia="Times New Roman" w:hAnsi="Times New Roman" w:cs="Times New Roman"/>
+      <w:color w:val="auto"/>
+      <w:sz w:val="24"/>
+      <w:szCs w:val="24"/>
     </w:rPr>
   </w:style>
 </w:styles>
@@ -3333,4 +5022,16 @@
     </a:ext>
   </a:extLst>
 </a:theme>
+</file>
+
+<file path=customXml/item1.xml><?xml version="1.0" encoding="utf-8"?>
+<b:Sources xmlns:b="http://schemas.openxmlformats.org/officeDocument/2006/bibliography" xmlns="http://schemas.openxmlformats.org/officeDocument/2006/bibliography" SelectedStyle="\APASixthEditionOfficeOnline.xsl" StyleName="APA" Version="6"/>
+</file>
+
+<file path=customXml/itemProps1.xml><?xml version="1.0" encoding="utf-8"?>
+<ds:datastoreItem xmlns:ds="http://schemas.openxmlformats.org/officeDocument/2006/customXml" ds:itemID="{97F934A5-BD22-458B-9877-2EBC2826DBCF}">
+  <ds:schemaRefs>
+    <ds:schemaRef ds:uri="http://schemas.openxmlformats.org/officeDocument/2006/bibliography"/>
+  </ds:schemaRefs>
+</ds:datastoreItem>
 </file>
</xml_diff>